<commit_message>
spring jdbc simple example
</commit_message>
<xml_diff>
--- a/Spring Framework.docx
+++ b/Spring Framework.docx
@@ -5178,6 +5178,754 @@
           <w:szCs w:val="24"/>
         </w:rPr>
       </w:pPr>
+      <w:r>
+        <w:rPr>
+          <w:rFonts w:ascii="Consolas" w:hAnsi="Consolas"/>
+          <w:sz w:val="24"/>
+          <w:szCs w:val="24"/>
+          <w:highlight w:val="yellow"/>
+        </w:rPr>
+        <w:t>Spring JDBC</w:t>
+      </w:r>
+    </w:p>
+    <w:p>
+      <w:pPr>
+        <w:rPr>
+          <w:rFonts w:ascii="Consolas" w:hAnsi="Consolas"/>
+          <w:sz w:val="24"/>
+          <w:szCs w:val="24"/>
+        </w:rPr>
+      </w:pPr>
+      <w:r>
+        <w:rPr>
+          <w:rFonts w:ascii="Consolas" w:hAnsi="Consolas"/>
+          <w:sz w:val="24"/>
+          <w:szCs w:val="24"/>
+        </w:rPr>
+        <w:t>It is a module which is used to interact with the database, it takes care of providing the connection to the application &amp; also closing the database resources, we need to configure the datasource properties like url, username, password, driver-class in the XML file</w:t>
+      </w:r>
+      <w:r>
+        <w:rPr>
+          <w:rFonts w:ascii="Consolas" w:hAnsi="Consolas"/>
+          <w:sz w:val="24"/>
+          <w:szCs w:val="24"/>
+        </w:rPr>
+        <w:t xml:space="preserve"> and you will use a template called JdbcTemplate that can perform CRUD operations, JdbcTemplate needs datasource information hence datasource information instance is injected to the JdbcTemplate</w:t>
+      </w:r>
+    </w:p>
+    <w:p>
+      <w:pPr>
+        <w:rPr>
+          <w:rFonts w:ascii="Consolas" w:hAnsi="Consolas"/>
+          <w:sz w:val="24"/>
+          <w:szCs w:val="24"/>
+        </w:rPr>
+      </w:pPr>
+      <w:r>
+        <w:rPr>
+          <w:rFonts w:ascii="Consolas" w:hAnsi="Consolas"/>
+          <w:sz w:val="24"/>
+          <w:szCs w:val="24"/>
+        </w:rPr>
+        <w:t>Spring Framework takes care of establishing connection you only need to configure the DriverManagerDataSource instance which will have information like url, username, password, driver-class</w:t>
+      </w:r>
+      <w:r>
+        <w:rPr>
+          <w:rFonts w:ascii="Consolas" w:hAnsi="Consolas"/>
+          <w:sz w:val="24"/>
+          <w:szCs w:val="24"/>
+        </w:rPr>
+        <w:t>.</w:t>
+      </w:r>
+    </w:p>
+    <w:p>
+      <w:pPr>
+        <w:rPr>
+          <w:rFonts w:ascii="Consolas" w:hAnsi="Consolas"/>
+          <w:sz w:val="24"/>
+          <w:szCs w:val="24"/>
+        </w:rPr>
+      </w:pPr>
+      <w:r>
+        <w:rPr>
+          <w:rFonts w:ascii="Consolas" w:hAnsi="Consolas"/>
+          <w:sz w:val="24"/>
+          <w:szCs w:val="24"/>
+          <w:highlight w:val="yellow"/>
+        </w:rPr>
+        <w:t>Spring JDBC VS JDBC</w:t>
+      </w:r>
+    </w:p>
+    <w:tbl>
+      <w:tblPr>
+        <w:tblStyle w:val="TableGrid"/>
+        <w:tblW w:w="0" w:type="auto"/>
+        <w:tblLook w:val="04A0" w:firstRow="1" w:lastRow="0" w:firstColumn="1" w:lastColumn="0" w:noHBand="0" w:noVBand="1"/>
+      </w:tblPr>
+      <w:tblGrid>
+        <w:gridCol w:w="4508"/>
+        <w:gridCol w:w="4508"/>
+      </w:tblGrid>
+      <w:tr>
+        <w:tc>
+          <w:tcPr>
+            <w:tcW w:w="4508" w:type="dxa"/>
+          </w:tcPr>
+          <w:p>
+            <w:pPr>
+              <w:rPr>
+                <w:rFonts w:ascii="Consolas" w:hAnsi="Consolas"/>
+                <w:sz w:val="24"/>
+                <w:szCs w:val="24"/>
+                <w:highlight w:val="yellow"/>
+              </w:rPr>
+            </w:pPr>
+            <w:r>
+              <w:rPr>
+                <w:rFonts w:ascii="Consolas" w:hAnsi="Consolas"/>
+                <w:sz w:val="24"/>
+                <w:szCs w:val="24"/>
+                <w:highlight w:val="yellow"/>
+              </w:rPr>
+              <w:t>JDBC</w:t>
+            </w:r>
+          </w:p>
+        </w:tc>
+        <w:tc>
+          <w:tcPr>
+            <w:tcW w:w="4508" w:type="dxa"/>
+          </w:tcPr>
+          <w:p>
+            <w:pPr>
+              <w:rPr>
+                <w:rFonts w:ascii="Consolas" w:hAnsi="Consolas"/>
+                <w:sz w:val="24"/>
+                <w:szCs w:val="24"/>
+              </w:rPr>
+            </w:pPr>
+            <w:r>
+              <w:rPr>
+                <w:rFonts w:ascii="Consolas" w:hAnsi="Consolas"/>
+                <w:sz w:val="24"/>
+                <w:szCs w:val="24"/>
+                <w:highlight w:val="yellow"/>
+              </w:rPr>
+              <w:t>Spring JDBC</w:t>
+            </w:r>
+          </w:p>
+        </w:tc>
+      </w:tr>
+      <w:tr>
+        <w:tc>
+          <w:tcPr>
+            <w:tcW w:w="4508" w:type="dxa"/>
+          </w:tcPr>
+          <w:p>
+            <w:pPr>
+              <w:rPr>
+                <w:rFonts w:ascii="Consolas" w:hAnsi="Consolas"/>
+                <w:sz w:val="24"/>
+                <w:szCs w:val="24"/>
+              </w:rPr>
+            </w:pPr>
+            <w:r>
+              <w:rPr>
+                <w:rFonts w:ascii="Consolas" w:hAnsi="Consolas"/>
+                <w:sz w:val="24"/>
+                <w:szCs w:val="24"/>
+              </w:rPr>
+              <w:t>You need to create connection, prepared statement, resultset</w:t>
+            </w:r>
+          </w:p>
+        </w:tc>
+        <w:tc>
+          <w:tcPr>
+            <w:tcW w:w="4508" w:type="dxa"/>
+          </w:tcPr>
+          <w:p>
+            <w:pPr>
+              <w:rPr>
+                <w:rFonts w:ascii="Consolas" w:hAnsi="Consolas"/>
+                <w:sz w:val="24"/>
+                <w:szCs w:val="24"/>
+              </w:rPr>
+            </w:pPr>
+            <w:r>
+              <w:rPr>
+                <w:rFonts w:ascii="Consolas" w:hAnsi="Consolas"/>
+                <w:sz w:val="24"/>
+                <w:szCs w:val="24"/>
+              </w:rPr>
+              <w:t>spring framework does all these</w:t>
+            </w:r>
+          </w:p>
+        </w:tc>
+      </w:tr>
+      <w:tr>
+        <w:tc>
+          <w:tcPr>
+            <w:tcW w:w="4508" w:type="dxa"/>
+          </w:tcPr>
+          <w:p>
+            <w:pPr>
+              <w:rPr>
+                <w:rFonts w:ascii="Consolas" w:hAnsi="Consolas"/>
+                <w:sz w:val="24"/>
+                <w:szCs w:val="24"/>
+              </w:rPr>
+            </w:pPr>
+            <w:r>
+              <w:rPr>
+                <w:rFonts w:ascii="Consolas" w:hAnsi="Consolas"/>
+                <w:sz w:val="24"/>
+                <w:szCs w:val="24"/>
+              </w:rPr>
+              <w:t>You need to handle exceptions</w:t>
+            </w:r>
+          </w:p>
+        </w:tc>
+        <w:tc>
+          <w:tcPr>
+            <w:tcW w:w="4508" w:type="dxa"/>
+          </w:tcPr>
+          <w:p>
+            <w:pPr>
+              <w:rPr>
+                <w:rFonts w:ascii="Consolas" w:hAnsi="Consolas"/>
+                <w:sz w:val="24"/>
+                <w:szCs w:val="24"/>
+              </w:rPr>
+            </w:pPr>
+            <w:r>
+              <w:rPr>
+                <w:rFonts w:ascii="Consolas" w:hAnsi="Consolas"/>
+                <w:sz w:val="24"/>
+                <w:szCs w:val="24"/>
+              </w:rPr>
+              <w:t>spring framework handles all the datasource exceptions</w:t>
+            </w:r>
+          </w:p>
+        </w:tc>
+      </w:tr>
+      <w:tr>
+        <w:tc>
+          <w:tcPr>
+            <w:tcW w:w="4508" w:type="dxa"/>
+          </w:tcPr>
+          <w:p>
+            <w:pPr>
+              <w:rPr>
+                <w:rFonts w:ascii="Consolas" w:hAnsi="Consolas"/>
+                <w:sz w:val="24"/>
+                <w:szCs w:val="24"/>
+              </w:rPr>
+            </w:pPr>
+            <w:r>
+              <w:rPr>
+                <w:rFonts w:ascii="Consolas" w:hAnsi="Consolas"/>
+                <w:sz w:val="24"/>
+                <w:szCs w:val="24"/>
+              </w:rPr>
+              <w:t>You need to close the resources</w:t>
+            </w:r>
+          </w:p>
+        </w:tc>
+        <w:tc>
+          <w:tcPr>
+            <w:tcW w:w="4508" w:type="dxa"/>
+          </w:tcPr>
+          <w:p>
+            <w:pPr>
+              <w:rPr>
+                <w:rFonts w:ascii="Consolas" w:hAnsi="Consolas"/>
+                <w:sz w:val="24"/>
+                <w:szCs w:val="24"/>
+              </w:rPr>
+            </w:pPr>
+            <w:r>
+              <w:rPr>
+                <w:rFonts w:ascii="Consolas" w:hAnsi="Consolas"/>
+                <w:sz w:val="24"/>
+                <w:szCs w:val="24"/>
+              </w:rPr>
+              <w:t>spring framework takes care of closing the resources</w:t>
+            </w:r>
+          </w:p>
+        </w:tc>
+      </w:tr>
+      <w:tr>
+        <w:tc>
+          <w:tcPr>
+            <w:tcW w:w="4508" w:type="dxa"/>
+          </w:tcPr>
+          <w:p>
+            <w:pPr>
+              <w:rPr>
+                <w:rFonts w:ascii="Consolas" w:hAnsi="Consolas"/>
+                <w:sz w:val="24"/>
+                <w:szCs w:val="24"/>
+              </w:rPr>
+            </w:pPr>
+            <w:r>
+              <w:rPr>
+                <w:rFonts w:ascii="Consolas" w:hAnsi="Consolas"/>
+                <w:sz w:val="24"/>
+                <w:szCs w:val="24"/>
+              </w:rPr>
+              <w:t>Better for simple applications</w:t>
+            </w:r>
+          </w:p>
+        </w:tc>
+        <w:tc>
+          <w:tcPr>
+            <w:tcW w:w="4508" w:type="dxa"/>
+          </w:tcPr>
+          <w:p>
+            <w:pPr>
+              <w:rPr>
+                <w:rFonts w:ascii="Consolas" w:hAnsi="Consolas"/>
+                <w:sz w:val="24"/>
+                <w:szCs w:val="24"/>
+              </w:rPr>
+            </w:pPr>
+            <w:r>
+              <w:rPr>
+                <w:rFonts w:ascii="Consolas" w:hAnsi="Consolas"/>
+                <w:sz w:val="24"/>
+                <w:szCs w:val="24"/>
+              </w:rPr>
+              <w:t>Better for complex applications</w:t>
+            </w:r>
+          </w:p>
+        </w:tc>
+      </w:tr>
+    </w:tbl>
+    <w:p>
+      <w:pPr>
+        <w:rPr>
+          <w:rFonts w:ascii="Consolas" w:hAnsi="Consolas"/>
+          <w:sz w:val="24"/>
+          <w:szCs w:val="24"/>
+        </w:rPr>
+      </w:pPr>
+    </w:p>
+    <w:p>
+      <w:pPr>
+        <w:rPr>
+          <w:rFonts w:ascii="Consolas" w:hAnsi="Consolas"/>
+          <w:sz w:val="24"/>
+          <w:szCs w:val="24"/>
+        </w:rPr>
+      </w:pPr>
+      <w:r>
+        <w:rPr>
+          <w:rFonts w:ascii="Consolas" w:hAnsi="Consolas"/>
+          <w:sz w:val="24"/>
+          <w:szCs w:val="24"/>
+          <w:highlight w:val="yellow"/>
+        </w:rPr>
+        <w:t>Dependency Required</w:t>
+      </w:r>
+    </w:p>
+    <w:p>
+      <w:pPr>
+        <w:pStyle w:val="ListParagraph"/>
+        <w:numPr>
+          <w:ilvl w:val="0"/>
+          <w:numId w:val="7"/>
+        </w:numPr>
+        <w:rPr>
+          <w:rFonts w:ascii="Consolas" w:hAnsi="Consolas"/>
+          <w:sz w:val="24"/>
+          <w:szCs w:val="24"/>
+        </w:rPr>
+      </w:pPr>
+      <w:r>
+        <w:rPr>
+          <w:rFonts w:ascii="Consolas" w:hAnsi="Consolas"/>
+          <w:sz w:val="24"/>
+          <w:szCs w:val="24"/>
+        </w:rPr>
+        <w:t>spring-context</w:t>
+      </w:r>
+    </w:p>
+    <w:p>
+      <w:pPr>
+        <w:pStyle w:val="ListParagraph"/>
+        <w:numPr>
+          <w:ilvl w:val="0"/>
+          <w:numId w:val="7"/>
+        </w:numPr>
+        <w:rPr>
+          <w:rFonts w:ascii="Consolas" w:hAnsi="Consolas"/>
+          <w:sz w:val="24"/>
+          <w:szCs w:val="24"/>
+        </w:rPr>
+      </w:pPr>
+      <w:r>
+        <w:rPr>
+          <w:rFonts w:ascii="Consolas" w:hAnsi="Consolas"/>
+          <w:sz w:val="24"/>
+          <w:szCs w:val="24"/>
+        </w:rPr>
+        <w:t>spring-jdbc</w:t>
+      </w:r>
+    </w:p>
+    <w:p>
+      <w:pPr>
+        <w:pStyle w:val="ListParagraph"/>
+        <w:numPr>
+          <w:ilvl w:val="0"/>
+          <w:numId w:val="7"/>
+        </w:numPr>
+        <w:rPr>
+          <w:rFonts w:ascii="Consolas" w:hAnsi="Consolas"/>
+          <w:sz w:val="24"/>
+          <w:szCs w:val="24"/>
+        </w:rPr>
+      </w:pPr>
+      <w:r>
+        <w:rPr>
+          <w:rFonts w:ascii="Consolas" w:hAnsi="Consolas"/>
+          <w:sz w:val="24"/>
+          <w:szCs w:val="24"/>
+        </w:rPr>
+        <w:t>mysql-connector</w:t>
+      </w:r>
+    </w:p>
+    <w:p>
+      <w:pPr>
+        <w:rPr>
+          <w:rFonts w:ascii="Consolas" w:hAnsi="Consolas"/>
+          <w:sz w:val="24"/>
+          <w:szCs w:val="24"/>
+        </w:rPr>
+      </w:pPr>
+      <w:r>
+        <w:rPr>
+          <w:rFonts w:ascii="Consolas" w:hAnsi="Consolas"/>
+          <w:sz w:val="24"/>
+          <w:szCs w:val="24"/>
+          <w:highlight w:val="yellow"/>
+        </w:rPr>
+        <w:t>pom.xml</w:t>
+      </w:r>
+    </w:p>
+    <w:p>
+      <w:pPr>
+        <w:rPr>
+          <w:rFonts w:ascii="Consolas" w:hAnsi="Consolas"/>
+          <w:sz w:val="24"/>
+          <w:szCs w:val="24"/>
+        </w:rPr>
+      </w:pPr>
+      <w:r>
+        <w:rPr>
+          <w:rFonts w:ascii="Consolas" w:hAnsi="Consolas"/>
+          <w:noProof/>
+          <w:sz w:val="24"/>
+          <w:szCs w:val="24"/>
+        </w:rPr>
+        <w:lastRenderedPageBreak/>
+        <w:drawing>
+          <wp:inline distT="0" distB="0" distL="0" distR="0" wp14:anchorId="3163A8CF" wp14:editId="534B6902">
+            <wp:extent cx="5731510" cy="3704590"/>
+            <wp:effectExtent l="0" t="0" r="2540" b="0"/>
+            <wp:docPr id="34" name="Picture 34"/>
+            <wp:cNvGraphicFramePr>
+              <a:graphicFrameLocks xmlns:a="http://schemas.openxmlformats.org/drawingml/2006/main" noChangeAspect="1"/>
+            </wp:cNvGraphicFramePr>
+            <a:graphic xmlns:a="http://schemas.openxmlformats.org/drawingml/2006/main">
+              <a:graphicData uri="http://schemas.openxmlformats.org/drawingml/2006/picture">
+                <pic:pic xmlns:pic="http://schemas.openxmlformats.org/drawingml/2006/picture">
+                  <pic:nvPicPr>
+                    <pic:cNvPr id="0" name="Picture 7"/>
+                    <pic:cNvPicPr>
+                      <a:picLocks noChangeAspect="1" noChangeArrowheads="1"/>
+                    </pic:cNvPicPr>
+                  </pic:nvPicPr>
+                  <pic:blipFill>
+                    <a:blip r:embed="rId38">
+                      <a:extLst>
+                        <a:ext uri="{28A0092B-C50C-407E-A947-70E740481C1C}">
+                          <a14:useLocalDpi xmlns:a14="http://schemas.microsoft.com/office/drawing/2010/main" val="0"/>
+                        </a:ext>
+                      </a:extLst>
+                    </a:blip>
+                    <a:srcRect/>
+                    <a:stretch>
+                      <a:fillRect/>
+                    </a:stretch>
+                  </pic:blipFill>
+                  <pic:spPr bwMode="auto">
+                    <a:xfrm>
+                      <a:off x="0" y="0"/>
+                      <a:ext cx="5731510" cy="3704590"/>
+                    </a:xfrm>
+                    <a:prstGeom prst="rect">
+                      <a:avLst/>
+                    </a:prstGeom>
+                    <a:noFill/>
+                    <a:ln>
+                      <a:noFill/>
+                    </a:ln>
+                  </pic:spPr>
+                </pic:pic>
+              </a:graphicData>
+            </a:graphic>
+          </wp:inline>
+        </w:drawing>
+      </w:r>
+    </w:p>
+    <w:p>
+      <w:pPr>
+        <w:rPr>
+          <w:rFonts w:ascii="Consolas" w:hAnsi="Consolas"/>
+          <w:sz w:val="24"/>
+          <w:szCs w:val="24"/>
+        </w:rPr>
+      </w:pPr>
+      <w:r>
+        <w:rPr>
+          <w:rFonts w:ascii="Consolas" w:hAnsi="Consolas"/>
+          <w:sz w:val="24"/>
+          <w:szCs w:val="24"/>
+          <w:highlight w:val="yellow"/>
+        </w:rPr>
+        <w:t>beans.xml</w:t>
+      </w:r>
+    </w:p>
+    <w:p>
+      <w:pPr>
+        <w:rPr>
+          <w:rFonts w:ascii="Consolas" w:hAnsi="Consolas"/>
+          <w:sz w:val="24"/>
+          <w:szCs w:val="24"/>
+        </w:rPr>
+      </w:pPr>
+      <w:r>
+        <w:rPr>
+          <w:rFonts w:ascii="Consolas" w:hAnsi="Consolas"/>
+          <w:noProof/>
+          <w:sz w:val="24"/>
+          <w:szCs w:val="24"/>
+        </w:rPr>
+        <w:drawing>
+          <wp:inline distT="0" distB="0" distL="0" distR="0" wp14:anchorId="361B975A" wp14:editId="6272ECD3">
+            <wp:extent cx="5725160" cy="2425065"/>
+            <wp:effectExtent l="0" t="0" r="8890" b="0"/>
+            <wp:docPr id="35" name="Picture 35"/>
+            <wp:cNvGraphicFramePr>
+              <a:graphicFrameLocks xmlns:a="http://schemas.openxmlformats.org/drawingml/2006/main" noChangeAspect="1"/>
+            </wp:cNvGraphicFramePr>
+            <a:graphic xmlns:a="http://schemas.openxmlformats.org/drawingml/2006/main">
+              <a:graphicData uri="http://schemas.openxmlformats.org/drawingml/2006/picture">
+                <pic:pic xmlns:pic="http://schemas.openxmlformats.org/drawingml/2006/picture">
+                  <pic:nvPicPr>
+                    <pic:cNvPr id="0" name="Picture 8"/>
+                    <pic:cNvPicPr>
+                      <a:picLocks noChangeAspect="1" noChangeArrowheads="1"/>
+                    </pic:cNvPicPr>
+                  </pic:nvPicPr>
+                  <pic:blipFill>
+                    <a:blip r:embed="rId39">
+                      <a:extLst>
+                        <a:ext uri="{28A0092B-C50C-407E-A947-70E740481C1C}">
+                          <a14:useLocalDpi xmlns:a14="http://schemas.microsoft.com/office/drawing/2010/main" val="0"/>
+                        </a:ext>
+                      </a:extLst>
+                    </a:blip>
+                    <a:srcRect/>
+                    <a:stretch>
+                      <a:fillRect/>
+                    </a:stretch>
+                  </pic:blipFill>
+                  <pic:spPr bwMode="auto">
+                    <a:xfrm>
+                      <a:off x="0" y="0"/>
+                      <a:ext cx="5725160" cy="2425065"/>
+                    </a:xfrm>
+                    <a:prstGeom prst="rect">
+                      <a:avLst/>
+                    </a:prstGeom>
+                    <a:noFill/>
+                    <a:ln>
+                      <a:noFill/>
+                    </a:ln>
+                  </pic:spPr>
+                </pic:pic>
+              </a:graphicData>
+            </a:graphic>
+          </wp:inline>
+        </w:drawing>
+      </w:r>
+    </w:p>
+    <w:p>
+      <w:pPr>
+        <w:rPr>
+          <w:rFonts w:ascii="Consolas" w:hAnsi="Consolas"/>
+          <w:sz w:val="24"/>
+          <w:szCs w:val="24"/>
+        </w:rPr>
+      </w:pPr>
+      <w:r>
+        <w:rPr>
+          <w:rFonts w:ascii="Consolas" w:hAnsi="Consolas"/>
+          <w:sz w:val="24"/>
+          <w:szCs w:val="24"/>
+          <w:highlight w:val="yellow"/>
+        </w:rPr>
+        <w:t>ViewController.java</w:t>
+      </w:r>
+    </w:p>
+    <w:p>
+      <w:pPr>
+        <w:rPr>
+          <w:rFonts w:ascii="Consolas" w:hAnsi="Consolas"/>
+          <w:sz w:val="24"/>
+          <w:szCs w:val="24"/>
+        </w:rPr>
+      </w:pPr>
+      <w:r>
+        <w:rPr>
+          <w:rFonts w:ascii="Consolas" w:hAnsi="Consolas"/>
+          <w:noProof/>
+          <w:sz w:val="24"/>
+          <w:szCs w:val="24"/>
+        </w:rPr>
+        <w:lastRenderedPageBreak/>
+        <w:drawing>
+          <wp:inline distT="0" distB="0" distL="0" distR="0" wp14:anchorId="2CD93BB3" wp14:editId="40DAE490">
+            <wp:extent cx="5725160" cy="2830830"/>
+            <wp:effectExtent l="0" t="0" r="8890" b="7620"/>
+            <wp:docPr id="36" name="Picture 36"/>
+            <wp:cNvGraphicFramePr>
+              <a:graphicFrameLocks xmlns:a="http://schemas.openxmlformats.org/drawingml/2006/main" noChangeAspect="1"/>
+            </wp:cNvGraphicFramePr>
+            <a:graphic xmlns:a="http://schemas.openxmlformats.org/drawingml/2006/main">
+              <a:graphicData uri="http://schemas.openxmlformats.org/drawingml/2006/picture">
+                <pic:pic xmlns:pic="http://schemas.openxmlformats.org/drawingml/2006/picture">
+                  <pic:nvPicPr>
+                    <pic:cNvPr id="0" name="Picture 9"/>
+                    <pic:cNvPicPr>
+                      <a:picLocks noChangeAspect="1" noChangeArrowheads="1"/>
+                    </pic:cNvPicPr>
+                  </pic:nvPicPr>
+                  <pic:blipFill>
+                    <a:blip r:embed="rId40">
+                      <a:extLst>
+                        <a:ext uri="{28A0092B-C50C-407E-A947-70E740481C1C}">
+                          <a14:useLocalDpi xmlns:a14="http://schemas.microsoft.com/office/drawing/2010/main" val="0"/>
+                        </a:ext>
+                      </a:extLst>
+                    </a:blip>
+                    <a:srcRect/>
+                    <a:stretch>
+                      <a:fillRect/>
+                    </a:stretch>
+                  </pic:blipFill>
+                  <pic:spPr bwMode="auto">
+                    <a:xfrm>
+                      <a:off x="0" y="0"/>
+                      <a:ext cx="5725160" cy="2830830"/>
+                    </a:xfrm>
+                    <a:prstGeom prst="rect">
+                      <a:avLst/>
+                    </a:prstGeom>
+                    <a:noFill/>
+                    <a:ln>
+                      <a:noFill/>
+                    </a:ln>
+                  </pic:spPr>
+                </pic:pic>
+              </a:graphicData>
+            </a:graphic>
+          </wp:inline>
+        </w:drawing>
+      </w:r>
+    </w:p>
+    <w:p>
+      <w:pPr>
+        <w:rPr>
+          <w:rFonts w:ascii="Consolas" w:hAnsi="Consolas"/>
+          <w:sz w:val="24"/>
+          <w:szCs w:val="24"/>
+        </w:rPr>
+      </w:pPr>
+      <w:r>
+        <w:rPr>
+          <w:rFonts w:ascii="Consolas" w:hAnsi="Consolas"/>
+          <w:sz w:val="24"/>
+          <w:szCs w:val="24"/>
+          <w:highlight w:val="yellow"/>
+        </w:rPr>
+        <w:t>Output:</w:t>
+      </w:r>
+    </w:p>
+    <w:p>
+      <w:pPr>
+        <w:rPr>
+          <w:rFonts w:ascii="Consolas" w:hAnsi="Consolas"/>
+          <w:sz w:val="24"/>
+          <w:szCs w:val="24"/>
+        </w:rPr>
+      </w:pPr>
+      <w:r>
+        <w:rPr>
+          <w:rFonts w:ascii="Consolas" w:hAnsi="Consolas"/>
+          <w:noProof/>
+          <w:sz w:val="24"/>
+          <w:szCs w:val="24"/>
+        </w:rPr>
+        <w:drawing>
+          <wp:inline distT="0" distB="0" distL="0" distR="0" wp14:anchorId="00BC9F7A" wp14:editId="3426540C">
+            <wp:extent cx="2941955" cy="1304290"/>
+            <wp:effectExtent l="0" t="0" r="0" b="0"/>
+            <wp:docPr id="37" name="Picture 37"/>
+            <wp:cNvGraphicFramePr>
+              <a:graphicFrameLocks xmlns:a="http://schemas.openxmlformats.org/drawingml/2006/main" noChangeAspect="1"/>
+            </wp:cNvGraphicFramePr>
+            <a:graphic xmlns:a="http://schemas.openxmlformats.org/drawingml/2006/main">
+              <a:graphicData uri="http://schemas.openxmlformats.org/drawingml/2006/picture">
+                <pic:pic xmlns:pic="http://schemas.openxmlformats.org/drawingml/2006/picture">
+                  <pic:nvPicPr>
+                    <pic:cNvPr id="0" name="Picture 10"/>
+                    <pic:cNvPicPr>
+                      <a:picLocks noChangeAspect="1" noChangeArrowheads="1"/>
+                    </pic:cNvPicPr>
+                  </pic:nvPicPr>
+                  <pic:blipFill>
+                    <a:blip r:embed="rId41">
+                      <a:extLst>
+                        <a:ext uri="{28A0092B-C50C-407E-A947-70E740481C1C}">
+                          <a14:useLocalDpi xmlns:a14="http://schemas.microsoft.com/office/drawing/2010/main" val="0"/>
+                        </a:ext>
+                      </a:extLst>
+                    </a:blip>
+                    <a:srcRect/>
+                    <a:stretch>
+                      <a:fillRect/>
+                    </a:stretch>
+                  </pic:blipFill>
+                  <pic:spPr bwMode="auto">
+                    <a:xfrm>
+                      <a:off x="0" y="0"/>
+                      <a:ext cx="2941955" cy="1304290"/>
+                    </a:xfrm>
+                    <a:prstGeom prst="rect">
+                      <a:avLst/>
+                    </a:prstGeom>
+                    <a:noFill/>
+                    <a:ln>
+                      <a:noFill/>
+                    </a:ln>
+                  </pic:spPr>
+                </pic:pic>
+              </a:graphicData>
+            </a:graphic>
+          </wp:inline>
+        </w:drawing>
+      </w:r>
     </w:p>
     <w:sectPr>
       <w:pgSz w:w="11906" w:h="16838"/>
@@ -5483,9 +6231,9 @@
     </w:lvl>
   </w:abstractNum>
   <w:abstractNum w:abstractNumId="3" w15:restartNumberingAfterBreak="0">
-    <w:nsid w:val="456339C3"/>
+    <w:nsid w:val="3CDB4D14"/>
     <w:multiLevelType w:val="hybridMultilevel"/>
-    <w:tmpl w:val="6B76010C"/>
+    <w:tmpl w:val="EAE29E9C"/>
     <w:lvl w:ilvl="0" w:tplc="4009000F">
       <w:start w:val="1"/>
       <w:numFmt w:val="decimal"/>
@@ -5572,9 +6320,9 @@
     </w:lvl>
   </w:abstractNum>
   <w:abstractNum w:abstractNumId="4" w15:restartNumberingAfterBreak="0">
-    <w:nsid w:val="5FFF13F4"/>
+    <w:nsid w:val="456339C3"/>
     <w:multiLevelType w:val="hybridMultilevel"/>
-    <w:tmpl w:val="5B52E442"/>
+    <w:tmpl w:val="6B76010C"/>
     <w:lvl w:ilvl="0" w:tplc="4009000F">
       <w:start w:val="1"/>
       <w:numFmt w:val="decimal"/>
@@ -5661,9 +6409,9 @@
     </w:lvl>
   </w:abstractNum>
   <w:abstractNum w:abstractNumId="5" w15:restartNumberingAfterBreak="0">
-    <w:nsid w:val="63993929"/>
+    <w:nsid w:val="5FFF13F4"/>
     <w:multiLevelType w:val="hybridMultilevel"/>
-    <w:tmpl w:val="19BE11CC"/>
+    <w:tmpl w:val="5B52E442"/>
     <w:lvl w:ilvl="0" w:tplc="4009000F">
       <w:start w:val="1"/>
       <w:numFmt w:val="decimal"/>
@@ -5749,23 +6497,115 @@
       </w:pPr>
     </w:lvl>
   </w:abstractNum>
+  <w:abstractNum w:abstractNumId="6" w15:restartNumberingAfterBreak="0">
+    <w:nsid w:val="63993929"/>
+    <w:multiLevelType w:val="hybridMultilevel"/>
+    <w:tmpl w:val="19BE11CC"/>
+    <w:lvl w:ilvl="0" w:tplc="4009000F">
+      <w:start w:val="1"/>
+      <w:numFmt w:val="decimal"/>
+      <w:lvlText w:val="%1."/>
+      <w:lvlJc w:val="left"/>
+      <w:pPr>
+        <w:ind w:left="720" w:hanging="360"/>
+      </w:pPr>
+      <w:rPr>
+        <w:rFonts w:hint="default"/>
+      </w:rPr>
+    </w:lvl>
+    <w:lvl w:ilvl="1" w:tplc="40090019" w:tentative="1">
+      <w:start w:val="1"/>
+      <w:numFmt w:val="lowerLetter"/>
+      <w:lvlText w:val="%2."/>
+      <w:lvlJc w:val="left"/>
+      <w:pPr>
+        <w:ind w:left="1440" w:hanging="360"/>
+      </w:pPr>
+    </w:lvl>
+    <w:lvl w:ilvl="2" w:tplc="4009001B" w:tentative="1">
+      <w:start w:val="1"/>
+      <w:numFmt w:val="lowerRoman"/>
+      <w:lvlText w:val="%3."/>
+      <w:lvlJc w:val="right"/>
+      <w:pPr>
+        <w:ind w:left="2160" w:hanging="180"/>
+      </w:pPr>
+    </w:lvl>
+    <w:lvl w:ilvl="3" w:tplc="4009000F" w:tentative="1">
+      <w:start w:val="1"/>
+      <w:numFmt w:val="decimal"/>
+      <w:lvlText w:val="%4."/>
+      <w:lvlJc w:val="left"/>
+      <w:pPr>
+        <w:ind w:left="2880" w:hanging="360"/>
+      </w:pPr>
+    </w:lvl>
+    <w:lvl w:ilvl="4" w:tplc="40090019" w:tentative="1">
+      <w:start w:val="1"/>
+      <w:numFmt w:val="lowerLetter"/>
+      <w:lvlText w:val="%5."/>
+      <w:lvlJc w:val="left"/>
+      <w:pPr>
+        <w:ind w:left="3600" w:hanging="360"/>
+      </w:pPr>
+    </w:lvl>
+    <w:lvl w:ilvl="5" w:tplc="4009001B" w:tentative="1">
+      <w:start w:val="1"/>
+      <w:numFmt w:val="lowerRoman"/>
+      <w:lvlText w:val="%6."/>
+      <w:lvlJc w:val="right"/>
+      <w:pPr>
+        <w:ind w:left="4320" w:hanging="180"/>
+      </w:pPr>
+    </w:lvl>
+    <w:lvl w:ilvl="6" w:tplc="4009000F" w:tentative="1">
+      <w:start w:val="1"/>
+      <w:numFmt w:val="decimal"/>
+      <w:lvlText w:val="%7."/>
+      <w:lvlJc w:val="left"/>
+      <w:pPr>
+        <w:ind w:left="5040" w:hanging="360"/>
+      </w:pPr>
+    </w:lvl>
+    <w:lvl w:ilvl="7" w:tplc="40090019" w:tentative="1">
+      <w:start w:val="1"/>
+      <w:numFmt w:val="lowerLetter"/>
+      <w:lvlText w:val="%8."/>
+      <w:lvlJc w:val="left"/>
+      <w:pPr>
+        <w:ind w:left="5760" w:hanging="360"/>
+      </w:pPr>
+    </w:lvl>
+    <w:lvl w:ilvl="8" w:tplc="4009001B" w:tentative="1">
+      <w:start w:val="1"/>
+      <w:numFmt w:val="lowerRoman"/>
+      <w:lvlText w:val="%9."/>
+      <w:lvlJc w:val="right"/>
+      <w:pPr>
+        <w:ind w:left="6480" w:hanging="180"/>
+      </w:pPr>
+    </w:lvl>
+  </w:abstractNum>
   <w:num w:numId="1">
     <w:abstractNumId w:val="1"/>
   </w:num>
   <w:num w:numId="2">
-    <w:abstractNumId w:val="3"/>
+    <w:abstractNumId w:val="4"/>
   </w:num>
   <w:num w:numId="3">
     <w:abstractNumId w:val="2"/>
   </w:num>
   <w:num w:numId="4">
-    <w:abstractNumId w:val="4"/>
+    <w:abstractNumId w:val="5"/>
   </w:num>
   <w:num w:numId="5">
-    <w:abstractNumId w:val="5"/>
+    <w:abstractNumId w:val="6"/>
   </w:num>
   <w:num w:numId="6">
     <w:abstractNumId w:val="0"/>
+  </w:num>
+  <w:num w:numId="7">
+    <w:abstractNumId w:val="3"/>
   </w:num>
 </w:numbering>
 </file>
@@ -6207,6 +7047,25 @@
       <w:contextualSpacing/>
     </w:pPr>
   </w:style>
+  <w:style w:type="table" w:styleId="TableGrid">
+    <w:name w:val="Table Grid"/>
+    <w:basedOn w:val="TableNormal"/>
+    <w:uiPriority w:val="39"/>
+    <w:rsid w:val="00902791"/>
+    <w:pPr>
+      <w:spacing w:after="0" w:line="240" w:lineRule="auto"/>
+    </w:pPr>
+    <w:tblPr>
+      <w:tblBorders>
+        <w:top w:val="single" w:sz="4" w:space="0" w:color="auto"/>
+        <w:left w:val="single" w:sz="4" w:space="0" w:color="auto"/>
+        <w:bottom w:val="single" w:sz="4" w:space="0" w:color="auto"/>
+        <w:right w:val="single" w:sz="4" w:space="0" w:color="auto"/>
+        <w:insideH w:val="single" w:sz="4" w:space="0" w:color="auto"/>
+        <w:insideV w:val="single" w:sz="4" w:space="0" w:color="auto"/>
+      </w:tblBorders>
+    </w:tblPr>
+  </w:style>
 </w:styles>
 </file>
 

</xml_diff>

<commit_message>
spring jdbc with layered architecture
</commit_message>
<xml_diff>
--- a/Spring Framework.docx
+++ b/Spring Framework.docx
@@ -226,7 +226,25 @@
           <w:sz w:val="24"/>
           <w:szCs w:val="24"/>
         </w:rPr>
-        <w:t>Framework enables developers to quickly create the complex applications, any body can understand the application if it is using framework as it will be structured and follows lot of design principles</w:t>
+        <w:t xml:space="preserve">Framework enables developers to quickly create the complex applications, </w:t>
+      </w:r>
+      <w:proofErr w:type="spellStart"/>
+      <w:r>
+        <w:rPr>
+          <w:rFonts w:ascii="Consolas" w:hAnsi="Consolas"/>
+          <w:sz w:val="24"/>
+          <w:szCs w:val="24"/>
+        </w:rPr>
+        <w:t>any body</w:t>
+      </w:r>
+      <w:proofErr w:type="spellEnd"/>
+      <w:r>
+        <w:rPr>
+          <w:rFonts w:ascii="Consolas" w:hAnsi="Consolas"/>
+          <w:sz w:val="24"/>
+          <w:szCs w:val="24"/>
+        </w:rPr>
+        <w:t xml:space="preserve"> can understand the application if it is using framework as it will be structured and follows lot of design principles</w:t>
       </w:r>
       <w:r>
         <w:rPr>
@@ -531,7 +549,25 @@
           <w:sz w:val="24"/>
           <w:szCs w:val="24"/>
         </w:rPr>
-        <w:t>&lt;bean id = “b1” class = “com.A”&gt;</w:t>
+        <w:t>&lt;bean id = “b1” class = “</w:t>
+      </w:r>
+      <w:proofErr w:type="spellStart"/>
+      <w:r>
+        <w:rPr>
+          <w:rFonts w:ascii="Consolas" w:hAnsi="Consolas"/>
+          <w:sz w:val="24"/>
+          <w:szCs w:val="24"/>
+        </w:rPr>
+        <w:t>com.A</w:t>
+      </w:r>
+      <w:proofErr w:type="spellEnd"/>
+      <w:r>
+        <w:rPr>
+          <w:rFonts w:ascii="Consolas" w:hAnsi="Consolas"/>
+          <w:sz w:val="24"/>
+          <w:szCs w:val="24"/>
+        </w:rPr>
+        <w:t>”&gt;</w:t>
       </w:r>
       <w:r>
         <w:rPr>
@@ -548,7 +584,25 @@
           <w:szCs w:val="24"/>
         </w:rPr>
         <w:br/>
-        <w:t>&lt;bean id = “b2” class = “com.B”&gt;</w:t>
+        <w:t>&lt;bean id = “b2” class = “</w:t>
+      </w:r>
+      <w:proofErr w:type="spellStart"/>
+      <w:r>
+        <w:rPr>
+          <w:rFonts w:ascii="Consolas" w:hAnsi="Consolas"/>
+          <w:sz w:val="24"/>
+          <w:szCs w:val="24"/>
+        </w:rPr>
+        <w:t>com.B</w:t>
+      </w:r>
+      <w:proofErr w:type="spellEnd"/>
+      <w:r>
+        <w:rPr>
+          <w:rFonts w:ascii="Consolas" w:hAnsi="Consolas"/>
+          <w:sz w:val="24"/>
+          <w:szCs w:val="24"/>
+        </w:rPr>
+        <w:t>”&gt;</w:t>
       </w:r>
       <w:r>
         <w:rPr>
@@ -565,7 +619,25 @@
           <w:szCs w:val="24"/>
         </w:rPr>
         <w:br/>
-        <w:t>&lt;bean id = “b3” class = “com.C”&gt;</w:t>
+        <w:t>&lt;bean id = “b3” class = “</w:t>
+      </w:r>
+      <w:proofErr w:type="spellStart"/>
+      <w:r>
+        <w:rPr>
+          <w:rFonts w:ascii="Consolas" w:hAnsi="Consolas"/>
+          <w:sz w:val="24"/>
+          <w:szCs w:val="24"/>
+        </w:rPr>
+        <w:t>com.C</w:t>
+      </w:r>
+      <w:proofErr w:type="spellEnd"/>
+      <w:r>
+        <w:rPr>
+          <w:rFonts w:ascii="Consolas" w:hAnsi="Consolas"/>
+          <w:sz w:val="24"/>
+          <w:szCs w:val="24"/>
+        </w:rPr>
+        <w:t>”&gt;</w:t>
       </w:r>
       <w:r>
         <w:rPr>
@@ -652,7 +724,25 @@
           <w:szCs w:val="24"/>
         </w:rPr>
         <w:br/>
-        <w:t xml:space="preserve">   &lt;property name = “dao” ref = “d”&gt;</w:t>
+        <w:t xml:space="preserve">   &lt;property name = “</w:t>
+      </w:r>
+      <w:proofErr w:type="spellStart"/>
+      <w:r>
+        <w:rPr>
+          <w:rFonts w:ascii="Consolas" w:hAnsi="Consolas"/>
+          <w:sz w:val="24"/>
+          <w:szCs w:val="24"/>
+        </w:rPr>
+        <w:t>dao</w:t>
+      </w:r>
+      <w:proofErr w:type="spellEnd"/>
+      <w:r>
+        <w:rPr>
+          <w:rFonts w:ascii="Consolas" w:hAnsi="Consolas"/>
+          <w:sz w:val="24"/>
+          <w:szCs w:val="24"/>
+        </w:rPr>
+        <w:t>” ref = “d”&gt;</w:t>
       </w:r>
     </w:p>
     <w:p>
@@ -686,7 +776,43 @@
           <w:sz w:val="24"/>
           <w:szCs w:val="24"/>
         </w:rPr>
-        <w:t>Assume Service1 has a property dao of a DAO type (interface type) and DAO1 is implementing the DAO, then the above configuration supplies the DAO1 to the dao property of Service1</w:t>
+        <w:t xml:space="preserve">Assume Service1 has a property </w:t>
+      </w:r>
+      <w:proofErr w:type="spellStart"/>
+      <w:r>
+        <w:rPr>
+          <w:rFonts w:ascii="Consolas" w:hAnsi="Consolas"/>
+          <w:sz w:val="24"/>
+          <w:szCs w:val="24"/>
+        </w:rPr>
+        <w:t>dao</w:t>
+      </w:r>
+      <w:proofErr w:type="spellEnd"/>
+      <w:r>
+        <w:rPr>
+          <w:rFonts w:ascii="Consolas" w:hAnsi="Consolas"/>
+          <w:sz w:val="24"/>
+          <w:szCs w:val="24"/>
+        </w:rPr>
+        <w:t xml:space="preserve"> of a DAO type (interface type) and DAO1 is implementing the DAO, then the above configuration supplies the DAO1 to the </w:t>
+      </w:r>
+      <w:proofErr w:type="spellStart"/>
+      <w:r>
+        <w:rPr>
+          <w:rFonts w:ascii="Consolas" w:hAnsi="Consolas"/>
+          <w:sz w:val="24"/>
+          <w:szCs w:val="24"/>
+        </w:rPr>
+        <w:t>dao</w:t>
+      </w:r>
+      <w:proofErr w:type="spellEnd"/>
+      <w:r>
+        <w:rPr>
+          <w:rFonts w:ascii="Consolas" w:hAnsi="Consolas"/>
+          <w:sz w:val="24"/>
+          <w:szCs w:val="24"/>
+        </w:rPr>
+        <w:t xml:space="preserve"> property of Service1</w:t>
       </w:r>
       <w:r>
         <w:rPr>
@@ -824,8 +950,18 @@
           <w:sz w:val="24"/>
           <w:szCs w:val="24"/>
         </w:rPr>
-        <w:t>spring webmvc</w:t>
-      </w:r>
+        <w:t xml:space="preserve">spring </w:t>
+      </w:r>
+      <w:proofErr w:type="spellStart"/>
+      <w:r>
+        <w:rPr>
+          <w:rFonts w:ascii="Consolas" w:hAnsi="Consolas"/>
+          <w:sz w:val="24"/>
+          <w:szCs w:val="24"/>
+        </w:rPr>
+        <w:t>webmvc</w:t>
+      </w:r>
+      <w:proofErr w:type="spellEnd"/>
     </w:p>
     <w:p>
       <w:pPr>
@@ -846,8 +982,18 @@
           <w:sz w:val="24"/>
           <w:szCs w:val="24"/>
         </w:rPr>
-        <w:t>spring jdbc</w:t>
-      </w:r>
+        <w:t xml:space="preserve">spring </w:t>
+      </w:r>
+      <w:proofErr w:type="spellStart"/>
+      <w:r>
+        <w:rPr>
+          <w:rFonts w:ascii="Consolas" w:hAnsi="Consolas"/>
+          <w:sz w:val="24"/>
+          <w:szCs w:val="24"/>
+        </w:rPr>
+        <w:t>jdbc</w:t>
+      </w:r>
+      <w:proofErr w:type="spellEnd"/>
     </w:p>
     <w:p>
       <w:pPr>
@@ -1235,7 +1381,43 @@
           <w:sz w:val="24"/>
           <w:szCs w:val="24"/>
         </w:rPr>
-        <w:t>You need to keep the xml file in the classpath i.e., src folder</w:t>
+        <w:t xml:space="preserve">You need to keep the xml file in the </w:t>
+      </w:r>
+      <w:proofErr w:type="spellStart"/>
+      <w:r>
+        <w:rPr>
+          <w:rFonts w:ascii="Consolas" w:hAnsi="Consolas"/>
+          <w:sz w:val="24"/>
+          <w:szCs w:val="24"/>
+        </w:rPr>
+        <w:t>classpath</w:t>
+      </w:r>
+      <w:proofErr w:type="spellEnd"/>
+      <w:r>
+        <w:rPr>
+          <w:rFonts w:ascii="Consolas" w:hAnsi="Consolas"/>
+          <w:sz w:val="24"/>
+          <w:szCs w:val="24"/>
+        </w:rPr>
+        <w:t xml:space="preserve"> i.e., </w:t>
+      </w:r>
+      <w:proofErr w:type="spellStart"/>
+      <w:r>
+        <w:rPr>
+          <w:rFonts w:ascii="Consolas" w:hAnsi="Consolas"/>
+          <w:sz w:val="24"/>
+          <w:szCs w:val="24"/>
+        </w:rPr>
+        <w:t>src</w:t>
+      </w:r>
+      <w:proofErr w:type="spellEnd"/>
+      <w:r>
+        <w:rPr>
+          <w:rFonts w:ascii="Consolas" w:hAnsi="Consolas"/>
+          <w:sz w:val="24"/>
+          <w:szCs w:val="24"/>
+        </w:rPr>
+        <w:t xml:space="preserve"> folder</w:t>
       </w:r>
     </w:p>
     <w:p>
@@ -1610,7 +1792,25 @@
           <w:sz w:val="24"/>
           <w:szCs w:val="24"/>
         </w:rPr>
-        <w:t>Constructor Injection &lt;constructor-arg&gt;</w:t>
+        <w:t>Constructor Injection &lt;constructor-</w:t>
+      </w:r>
+      <w:proofErr w:type="spellStart"/>
+      <w:r>
+        <w:rPr>
+          <w:rFonts w:ascii="Consolas" w:hAnsi="Consolas"/>
+          <w:sz w:val="24"/>
+          <w:szCs w:val="24"/>
+        </w:rPr>
+        <w:t>arg</w:t>
+      </w:r>
+      <w:proofErr w:type="spellEnd"/>
+      <w:r>
+        <w:rPr>
+          <w:rFonts w:ascii="Consolas" w:hAnsi="Consolas"/>
+          <w:sz w:val="24"/>
+          <w:szCs w:val="24"/>
+        </w:rPr>
+        <w:t>&gt;</w:t>
       </w:r>
     </w:p>
     <w:p>
@@ -2252,17 +2452,36 @@
           <w:sz w:val="24"/>
           <w:szCs w:val="24"/>
         </w:rPr>
-        <w:t>It is done when you want spring to pass the dependencies through the constructor parameter, the tag we need to use is &lt;constructor-arg&gt; and index attribute specifies the parameter position starting from 0</w:t>
-      </w:r>
-    </w:p>
-    <w:p>
-      <w:pPr>
-        <w:rPr>
-          <w:rFonts w:ascii="Consolas" w:hAnsi="Consolas"/>
-          <w:sz w:val="24"/>
-          <w:szCs w:val="24"/>
-        </w:rPr>
-      </w:pPr>
+        <w:t>It is done when you want spring to pass the dependencies through the constructor parameter, the tag we need to use is &lt;constructor-</w:t>
+      </w:r>
+      <w:proofErr w:type="spellStart"/>
+      <w:r>
+        <w:rPr>
+          <w:rFonts w:ascii="Consolas" w:hAnsi="Consolas"/>
+          <w:sz w:val="24"/>
+          <w:szCs w:val="24"/>
+        </w:rPr>
+        <w:t>arg</w:t>
+      </w:r>
+      <w:proofErr w:type="spellEnd"/>
+      <w:r>
+        <w:rPr>
+          <w:rFonts w:ascii="Consolas" w:hAnsi="Consolas"/>
+          <w:sz w:val="24"/>
+          <w:szCs w:val="24"/>
+        </w:rPr>
+        <w:t>&gt; and index attribute specifies the parameter position starting from 0</w:t>
+      </w:r>
+    </w:p>
+    <w:p>
+      <w:pPr>
+        <w:rPr>
+          <w:rFonts w:ascii="Consolas" w:hAnsi="Consolas"/>
+          <w:sz w:val="24"/>
+          <w:szCs w:val="24"/>
+        </w:rPr>
+      </w:pPr>
+      <w:proofErr w:type="spellStart"/>
       <w:r>
         <w:rPr>
           <w:rFonts w:ascii="Consolas" w:hAnsi="Consolas"/>
@@ -2272,6 +2491,7 @@
         </w:rPr>
         <w:t>EmployeeServiceImpl</w:t>
       </w:r>
+      <w:proofErr w:type="spellEnd"/>
     </w:p>
     <w:p>
       <w:pPr>
@@ -2528,7 +2748,43 @@
           <w:sz w:val="24"/>
           <w:szCs w:val="24"/>
         </w:rPr>
-        <w:t xml:space="preserve"> when your bean class has more than one properties then you can use one or more &lt;propery&gt; or &lt;constructor-arg&gt; tags depending on the class structure</w:t>
+        <w:t xml:space="preserve"> when your bean class has more than one properties then you can use one or more &lt;</w:t>
+      </w:r>
+      <w:proofErr w:type="spellStart"/>
+      <w:r>
+        <w:rPr>
+          <w:rFonts w:ascii="Consolas" w:hAnsi="Consolas"/>
+          <w:sz w:val="24"/>
+          <w:szCs w:val="24"/>
+        </w:rPr>
+        <w:t>propery</w:t>
+      </w:r>
+      <w:proofErr w:type="spellEnd"/>
+      <w:r>
+        <w:rPr>
+          <w:rFonts w:ascii="Consolas" w:hAnsi="Consolas"/>
+          <w:sz w:val="24"/>
+          <w:szCs w:val="24"/>
+        </w:rPr>
+        <w:t>&gt; or &lt;constructor-</w:t>
+      </w:r>
+      <w:proofErr w:type="spellStart"/>
+      <w:r>
+        <w:rPr>
+          <w:rFonts w:ascii="Consolas" w:hAnsi="Consolas"/>
+          <w:sz w:val="24"/>
+          <w:szCs w:val="24"/>
+        </w:rPr>
+        <w:t>arg</w:t>
+      </w:r>
+      <w:proofErr w:type="spellEnd"/>
+      <w:r>
+        <w:rPr>
+          <w:rFonts w:ascii="Consolas" w:hAnsi="Consolas"/>
+          <w:sz w:val="24"/>
+          <w:szCs w:val="24"/>
+        </w:rPr>
+        <w:t>&gt; tags depending on the class structure</w:t>
       </w:r>
     </w:p>
     <w:p>
@@ -3174,7 +3430,25 @@
           <w:sz w:val="24"/>
           <w:szCs w:val="24"/>
         </w:rPr>
-        <w:t>i.e., &lt;context:component-scan base-package = “com”&gt;</w:t>
+        <w:t>i.e., &lt;</w:t>
+      </w:r>
+      <w:proofErr w:type="spellStart"/>
+      <w:r>
+        <w:rPr>
+          <w:rFonts w:ascii="Consolas" w:hAnsi="Consolas"/>
+          <w:sz w:val="24"/>
+          <w:szCs w:val="24"/>
+        </w:rPr>
+        <w:t>context:component-scan</w:t>
+      </w:r>
+      <w:proofErr w:type="spellEnd"/>
+      <w:r>
+        <w:rPr>
+          <w:rFonts w:ascii="Consolas" w:hAnsi="Consolas"/>
+          <w:sz w:val="24"/>
+          <w:szCs w:val="24"/>
+        </w:rPr>
+        <w:t xml:space="preserve"> base-package = “com”&gt;</w:t>
       </w:r>
     </w:p>
     <w:p>
@@ -3344,7 +3618,27 @@
           <w:sz w:val="24"/>
           <w:szCs w:val="24"/>
         </w:rPr>
-        <w:t xml:space="preserve"> com.hsbc.dao;</w:t>
+        <w:t xml:space="preserve"> </w:t>
+      </w:r>
+      <w:proofErr w:type="spellStart"/>
+      <w:r>
+        <w:rPr>
+          <w:rFonts w:ascii="Consolas" w:hAnsi="Consolas" w:cs="Consolas"/>
+          <w:color w:val="000000"/>
+          <w:sz w:val="24"/>
+          <w:szCs w:val="24"/>
+        </w:rPr>
+        <w:t>com.hsbc.dao</w:t>
+      </w:r>
+      <w:proofErr w:type="spellEnd"/>
+      <w:r>
+        <w:rPr>
+          <w:rFonts w:ascii="Consolas" w:hAnsi="Consolas" w:cs="Consolas"/>
+          <w:color w:val="000000"/>
+          <w:sz w:val="24"/>
+          <w:szCs w:val="24"/>
+        </w:rPr>
+        <w:t>;</w:t>
       </w:r>
     </w:p>
     <w:p>
@@ -3410,7 +3704,27 @@
           <w:sz w:val="24"/>
           <w:szCs w:val="24"/>
         </w:rPr>
-        <w:t xml:space="preserve"> EmployeeDao {</w:t>
+        <w:t xml:space="preserve"> </w:t>
+      </w:r>
+      <w:proofErr w:type="spellStart"/>
+      <w:r>
+        <w:rPr>
+          <w:rFonts w:ascii="Consolas" w:hAnsi="Consolas" w:cs="Consolas"/>
+          <w:color w:val="000000"/>
+          <w:sz w:val="24"/>
+          <w:szCs w:val="24"/>
+        </w:rPr>
+        <w:t>EmployeeDao</w:t>
+      </w:r>
+      <w:proofErr w:type="spellEnd"/>
+      <w:r>
+        <w:rPr>
+          <w:rFonts w:ascii="Consolas" w:hAnsi="Consolas" w:cs="Consolas"/>
+          <w:color w:val="000000"/>
+          <w:sz w:val="24"/>
+          <w:szCs w:val="24"/>
+        </w:rPr>
+        <w:t xml:space="preserve"> {</w:t>
       </w:r>
     </w:p>
     <w:p>
@@ -3534,7 +3848,27 @@
           <w:sz w:val="24"/>
           <w:szCs w:val="24"/>
         </w:rPr>
-        <w:t xml:space="preserve"> findAll();</w:t>
+        <w:t xml:space="preserve"> </w:t>
+      </w:r>
+      <w:proofErr w:type="spellStart"/>
+      <w:r>
+        <w:rPr>
+          <w:rFonts w:ascii="Consolas" w:hAnsi="Consolas" w:cs="Consolas"/>
+          <w:color w:val="000000"/>
+          <w:sz w:val="24"/>
+          <w:szCs w:val="24"/>
+        </w:rPr>
+        <w:t>findAll</w:t>
+      </w:r>
+      <w:proofErr w:type="spellEnd"/>
+      <w:r>
+        <w:rPr>
+          <w:rFonts w:ascii="Consolas" w:hAnsi="Consolas" w:cs="Consolas"/>
+          <w:color w:val="000000"/>
+          <w:sz w:val="24"/>
+          <w:szCs w:val="24"/>
+        </w:rPr>
+        <w:t>();</w:t>
       </w:r>
     </w:p>
     <w:p>
@@ -3791,7 +4125,27 @@
           <w:sz w:val="24"/>
           <w:szCs w:val="24"/>
         </w:rPr>
-        <w:t xml:space="preserve"> com.hsbc.service;</w:t>
+        <w:t xml:space="preserve"> </w:t>
+      </w:r>
+      <w:proofErr w:type="spellStart"/>
+      <w:r>
+        <w:rPr>
+          <w:rFonts w:ascii="Consolas" w:hAnsi="Consolas" w:cs="Consolas"/>
+          <w:color w:val="000000"/>
+          <w:sz w:val="24"/>
+          <w:szCs w:val="24"/>
+        </w:rPr>
+        <w:t>com.hsbc.service</w:t>
+      </w:r>
+      <w:proofErr w:type="spellEnd"/>
+      <w:r>
+        <w:rPr>
+          <w:rFonts w:ascii="Consolas" w:hAnsi="Consolas" w:cs="Consolas"/>
+          <w:color w:val="000000"/>
+          <w:sz w:val="24"/>
+          <w:szCs w:val="24"/>
+        </w:rPr>
+        <w:t>;</w:t>
       </w:r>
     </w:p>
     <w:p>
@@ -3857,7 +4211,27 @@
           <w:sz w:val="24"/>
           <w:szCs w:val="24"/>
         </w:rPr>
-        <w:t xml:space="preserve"> EmployeeService {</w:t>
+        <w:t xml:space="preserve"> </w:t>
+      </w:r>
+      <w:proofErr w:type="spellStart"/>
+      <w:r>
+        <w:rPr>
+          <w:rFonts w:ascii="Consolas" w:hAnsi="Consolas" w:cs="Consolas"/>
+          <w:color w:val="000000"/>
+          <w:sz w:val="24"/>
+          <w:szCs w:val="24"/>
+        </w:rPr>
+        <w:t>EmployeeService</w:t>
+      </w:r>
+      <w:proofErr w:type="spellEnd"/>
+      <w:r>
+        <w:rPr>
+          <w:rFonts w:ascii="Consolas" w:hAnsi="Consolas" w:cs="Consolas"/>
+          <w:color w:val="000000"/>
+          <w:sz w:val="24"/>
+          <w:szCs w:val="24"/>
+        </w:rPr>
+        <w:t xml:space="preserve"> {</w:t>
       </w:r>
     </w:p>
     <w:p>
@@ -3981,7 +4355,27 @@
           <w:sz w:val="24"/>
           <w:szCs w:val="24"/>
         </w:rPr>
-        <w:t xml:space="preserve"> fetchAll();</w:t>
+        <w:t xml:space="preserve"> </w:t>
+      </w:r>
+      <w:proofErr w:type="spellStart"/>
+      <w:r>
+        <w:rPr>
+          <w:rFonts w:ascii="Consolas" w:hAnsi="Consolas" w:cs="Consolas"/>
+          <w:color w:val="000000"/>
+          <w:sz w:val="24"/>
+          <w:szCs w:val="24"/>
+        </w:rPr>
+        <w:t>fetchAll</w:t>
+      </w:r>
+      <w:proofErr w:type="spellEnd"/>
+      <w:r>
+        <w:rPr>
+          <w:rFonts w:ascii="Consolas" w:hAnsi="Consolas" w:cs="Consolas"/>
+          <w:color w:val="000000"/>
+          <w:sz w:val="24"/>
+          <w:szCs w:val="24"/>
+        </w:rPr>
+        <w:t>();</w:t>
       </w:r>
     </w:p>
     <w:p>
@@ -4357,7 +4751,25 @@
           <w:sz w:val="24"/>
           <w:szCs w:val="24"/>
         </w:rPr>
-        <w:t xml:space="preserve"> and test whether you can get the service instance using getBean()</w:t>
+        <w:t xml:space="preserve"> and test whether you can get the service instance using </w:t>
+      </w:r>
+      <w:proofErr w:type="spellStart"/>
+      <w:r>
+        <w:rPr>
+          <w:rFonts w:ascii="Consolas" w:hAnsi="Consolas"/>
+          <w:sz w:val="24"/>
+          <w:szCs w:val="24"/>
+        </w:rPr>
+        <w:t>getBean</w:t>
+      </w:r>
+      <w:proofErr w:type="spellEnd"/>
+      <w:r>
+        <w:rPr>
+          <w:rFonts w:ascii="Consolas" w:hAnsi="Consolas"/>
+          <w:sz w:val="24"/>
+          <w:szCs w:val="24"/>
+        </w:rPr>
+        <w:t>()</w:t>
       </w:r>
     </w:p>
     <w:p>
@@ -4401,15 +4813,115 @@
           <w:sz w:val="24"/>
           <w:szCs w:val="24"/>
         </w:rPr>
-        <w:t>Use @Value to assign for the username, url and password of the Datasource class and @Component to instantiate the Datasource</w:t>
-      </w:r>
-      <w:r>
-        <w:rPr>
-          <w:rFonts w:ascii="Consolas" w:hAnsi="Consolas"/>
-          <w:sz w:val="24"/>
-          <w:szCs w:val="24"/>
-        </w:rPr>
-        <w:t xml:space="preserve"> and test whether you can get the datasource instance from getBean and call the getter methods to see values of username, url &amp; password</w:t>
+        <w:t xml:space="preserve">Use @Value to assign for the username, </w:t>
+      </w:r>
+      <w:proofErr w:type="spellStart"/>
+      <w:r>
+        <w:rPr>
+          <w:rFonts w:ascii="Consolas" w:hAnsi="Consolas"/>
+          <w:sz w:val="24"/>
+          <w:szCs w:val="24"/>
+        </w:rPr>
+        <w:t>url</w:t>
+      </w:r>
+      <w:proofErr w:type="spellEnd"/>
+      <w:r>
+        <w:rPr>
+          <w:rFonts w:ascii="Consolas" w:hAnsi="Consolas"/>
+          <w:sz w:val="24"/>
+          <w:szCs w:val="24"/>
+        </w:rPr>
+        <w:t xml:space="preserve"> and password of the </w:t>
+      </w:r>
+      <w:proofErr w:type="spellStart"/>
+      <w:r>
+        <w:rPr>
+          <w:rFonts w:ascii="Consolas" w:hAnsi="Consolas"/>
+          <w:sz w:val="24"/>
+          <w:szCs w:val="24"/>
+        </w:rPr>
+        <w:t>Datasource</w:t>
+      </w:r>
+      <w:proofErr w:type="spellEnd"/>
+      <w:r>
+        <w:rPr>
+          <w:rFonts w:ascii="Consolas" w:hAnsi="Consolas"/>
+          <w:sz w:val="24"/>
+          <w:szCs w:val="24"/>
+        </w:rPr>
+        <w:t xml:space="preserve"> class and @Component to instantiate the </w:t>
+      </w:r>
+      <w:proofErr w:type="spellStart"/>
+      <w:r>
+        <w:rPr>
+          <w:rFonts w:ascii="Consolas" w:hAnsi="Consolas"/>
+          <w:sz w:val="24"/>
+          <w:szCs w:val="24"/>
+        </w:rPr>
+        <w:t>Datasource</w:t>
+      </w:r>
+      <w:proofErr w:type="spellEnd"/>
+      <w:r>
+        <w:rPr>
+          <w:rFonts w:ascii="Consolas" w:hAnsi="Consolas"/>
+          <w:sz w:val="24"/>
+          <w:szCs w:val="24"/>
+        </w:rPr>
+        <w:t xml:space="preserve"> and test whether you can get the </w:t>
+      </w:r>
+      <w:proofErr w:type="spellStart"/>
+      <w:r>
+        <w:rPr>
+          <w:rFonts w:ascii="Consolas" w:hAnsi="Consolas"/>
+          <w:sz w:val="24"/>
+          <w:szCs w:val="24"/>
+        </w:rPr>
+        <w:t>datasource</w:t>
+      </w:r>
+      <w:proofErr w:type="spellEnd"/>
+      <w:r>
+        <w:rPr>
+          <w:rFonts w:ascii="Consolas" w:hAnsi="Consolas"/>
+          <w:sz w:val="24"/>
+          <w:szCs w:val="24"/>
+        </w:rPr>
+        <w:t xml:space="preserve"> instance from </w:t>
+      </w:r>
+      <w:proofErr w:type="spellStart"/>
+      <w:r>
+        <w:rPr>
+          <w:rFonts w:ascii="Consolas" w:hAnsi="Consolas"/>
+          <w:sz w:val="24"/>
+          <w:szCs w:val="24"/>
+        </w:rPr>
+        <w:t>getBean</w:t>
+      </w:r>
+      <w:proofErr w:type="spellEnd"/>
+      <w:r>
+        <w:rPr>
+          <w:rFonts w:ascii="Consolas" w:hAnsi="Consolas"/>
+          <w:sz w:val="24"/>
+          <w:szCs w:val="24"/>
+        </w:rPr>
+        <w:t xml:space="preserve"> and call the getter methods to see values of username, </w:t>
+      </w:r>
+      <w:proofErr w:type="spellStart"/>
+      <w:r>
+        <w:rPr>
+          <w:rFonts w:ascii="Consolas" w:hAnsi="Consolas"/>
+          <w:sz w:val="24"/>
+          <w:szCs w:val="24"/>
+        </w:rPr>
+        <w:t>url</w:t>
+      </w:r>
+      <w:proofErr w:type="spellEnd"/>
+      <w:r>
+        <w:rPr>
+          <w:rFonts w:ascii="Consolas" w:hAnsi="Consolas"/>
+          <w:sz w:val="24"/>
+          <w:szCs w:val="24"/>
+        </w:rPr>
+        <w:t xml:space="preserve"> &amp; password</w:t>
       </w:r>
     </w:p>
     <w:p>
@@ -4529,7 +5041,61 @@
           <w:szCs w:val="24"/>
         </w:rPr>
         <w:br/>
-        <w:t xml:space="preserve">   public Xyz xyz() {  return new Xyz(); }  </w:t>
+        <w:t xml:space="preserve">   public </w:t>
+      </w:r>
+      <w:proofErr w:type="spellStart"/>
+      <w:r>
+        <w:rPr>
+          <w:rFonts w:ascii="Consolas" w:hAnsi="Consolas"/>
+          <w:sz w:val="24"/>
+          <w:szCs w:val="24"/>
+        </w:rPr>
+        <w:t>Xyz</w:t>
+      </w:r>
+      <w:proofErr w:type="spellEnd"/>
+      <w:r>
+        <w:rPr>
+          <w:rFonts w:ascii="Consolas" w:hAnsi="Consolas"/>
+          <w:sz w:val="24"/>
+          <w:szCs w:val="24"/>
+        </w:rPr>
+        <w:t xml:space="preserve"> </w:t>
+      </w:r>
+      <w:proofErr w:type="spellStart"/>
+      <w:r>
+        <w:rPr>
+          <w:rFonts w:ascii="Consolas" w:hAnsi="Consolas"/>
+          <w:sz w:val="24"/>
+          <w:szCs w:val="24"/>
+        </w:rPr>
+        <w:t>xyz</w:t>
+      </w:r>
+      <w:proofErr w:type="spellEnd"/>
+      <w:r>
+        <w:rPr>
+          <w:rFonts w:ascii="Consolas" w:hAnsi="Consolas"/>
+          <w:sz w:val="24"/>
+          <w:szCs w:val="24"/>
+        </w:rPr>
+        <w:t xml:space="preserve">() {  return new </w:t>
+      </w:r>
+      <w:proofErr w:type="spellStart"/>
+      <w:r>
+        <w:rPr>
+          <w:rFonts w:ascii="Consolas" w:hAnsi="Consolas"/>
+          <w:sz w:val="24"/>
+          <w:szCs w:val="24"/>
+        </w:rPr>
+        <w:t>Xyz</w:t>
+      </w:r>
+      <w:proofErr w:type="spellEnd"/>
+      <w:r>
+        <w:rPr>
+          <w:rFonts w:ascii="Consolas" w:hAnsi="Consolas"/>
+          <w:sz w:val="24"/>
+          <w:szCs w:val="24"/>
+        </w:rPr>
+        <w:t xml:space="preserve">(); }  </w:t>
       </w:r>
     </w:p>
     <w:p>
@@ -4555,7 +5121,61 @@
           <w:szCs w:val="24"/>
         </w:rPr>
         <w:br/>
-        <w:t xml:space="preserve">   public Abc abc() {  return new Abc(); }  </w:t>
+        <w:t xml:space="preserve">   public </w:t>
+      </w:r>
+      <w:proofErr w:type="spellStart"/>
+      <w:r>
+        <w:rPr>
+          <w:rFonts w:ascii="Consolas" w:hAnsi="Consolas"/>
+          <w:sz w:val="24"/>
+          <w:szCs w:val="24"/>
+        </w:rPr>
+        <w:t>Abc</w:t>
+      </w:r>
+      <w:proofErr w:type="spellEnd"/>
+      <w:r>
+        <w:rPr>
+          <w:rFonts w:ascii="Consolas" w:hAnsi="Consolas"/>
+          <w:sz w:val="24"/>
+          <w:szCs w:val="24"/>
+        </w:rPr>
+        <w:t xml:space="preserve"> </w:t>
+      </w:r>
+      <w:proofErr w:type="spellStart"/>
+      <w:r>
+        <w:rPr>
+          <w:rFonts w:ascii="Consolas" w:hAnsi="Consolas"/>
+          <w:sz w:val="24"/>
+          <w:szCs w:val="24"/>
+        </w:rPr>
+        <w:t>abc</w:t>
+      </w:r>
+      <w:proofErr w:type="spellEnd"/>
+      <w:r>
+        <w:rPr>
+          <w:rFonts w:ascii="Consolas" w:hAnsi="Consolas"/>
+          <w:sz w:val="24"/>
+          <w:szCs w:val="24"/>
+        </w:rPr>
+        <w:t xml:space="preserve">() {  return new </w:t>
+      </w:r>
+      <w:proofErr w:type="spellStart"/>
+      <w:r>
+        <w:rPr>
+          <w:rFonts w:ascii="Consolas" w:hAnsi="Consolas"/>
+          <w:sz w:val="24"/>
+          <w:szCs w:val="24"/>
+        </w:rPr>
+        <w:t>Abc</w:t>
+      </w:r>
+      <w:proofErr w:type="spellEnd"/>
+      <w:r>
+        <w:rPr>
+          <w:rFonts w:ascii="Consolas" w:hAnsi="Consolas"/>
+          <w:sz w:val="24"/>
+          <w:szCs w:val="24"/>
+        </w:rPr>
+        <w:t xml:space="preserve">(); }  </w:t>
       </w:r>
       <w:r>
         <w:rPr>
@@ -5162,32 +5782,186 @@
           <w:sz w:val="24"/>
           <w:szCs w:val="24"/>
         </w:rPr>
-        <w:t>It is a module which is used to interact with the database, it takes care of providing the connection to the application &amp; also closing the database resources, we need to configure the datasource properties like url, username, password, driver-class in the XML file</w:t>
-      </w:r>
-      <w:r>
-        <w:rPr>
-          <w:rFonts w:ascii="Consolas" w:hAnsi="Consolas"/>
-          <w:sz w:val="24"/>
-          <w:szCs w:val="24"/>
-        </w:rPr>
-        <w:t xml:space="preserve"> and you will use a template called JdbcTemplate that can perform CRUD operations, JdbcTemplate needs datasource information hence datasource information instance is injected to the JdbcTemplate</w:t>
-      </w:r>
-    </w:p>
-    <w:p>
-      <w:pPr>
-        <w:rPr>
-          <w:rFonts w:ascii="Consolas" w:hAnsi="Consolas"/>
-          <w:sz w:val="24"/>
-          <w:szCs w:val="24"/>
-        </w:rPr>
-      </w:pPr>
-      <w:r>
-        <w:rPr>
-          <w:rFonts w:ascii="Consolas" w:hAnsi="Consolas"/>
-          <w:sz w:val="24"/>
-          <w:szCs w:val="24"/>
-        </w:rPr>
-        <w:t>Spring Framework takes care of establishing connection you only need to configure the DriverManagerDataSource instance which will have information like url, username, password, driver-class</w:t>
+        <w:t xml:space="preserve">It is a module which is used to interact with the database, it takes care of providing the connection to the application &amp; also closing the database resources, we need to configure the </w:t>
+      </w:r>
+      <w:proofErr w:type="spellStart"/>
+      <w:r>
+        <w:rPr>
+          <w:rFonts w:ascii="Consolas" w:hAnsi="Consolas"/>
+          <w:sz w:val="24"/>
+          <w:szCs w:val="24"/>
+        </w:rPr>
+        <w:t>datasource</w:t>
+      </w:r>
+      <w:proofErr w:type="spellEnd"/>
+      <w:r>
+        <w:rPr>
+          <w:rFonts w:ascii="Consolas" w:hAnsi="Consolas"/>
+          <w:sz w:val="24"/>
+          <w:szCs w:val="24"/>
+        </w:rPr>
+        <w:t xml:space="preserve"> properties like </w:t>
+      </w:r>
+      <w:proofErr w:type="spellStart"/>
+      <w:r>
+        <w:rPr>
+          <w:rFonts w:ascii="Consolas" w:hAnsi="Consolas"/>
+          <w:sz w:val="24"/>
+          <w:szCs w:val="24"/>
+        </w:rPr>
+        <w:t>url</w:t>
+      </w:r>
+      <w:proofErr w:type="spellEnd"/>
+      <w:r>
+        <w:rPr>
+          <w:rFonts w:ascii="Consolas" w:hAnsi="Consolas"/>
+          <w:sz w:val="24"/>
+          <w:szCs w:val="24"/>
+        </w:rPr>
+        <w:t>, username, password, driver-class in the XML file</w:t>
+      </w:r>
+      <w:r>
+        <w:rPr>
+          <w:rFonts w:ascii="Consolas" w:hAnsi="Consolas"/>
+          <w:sz w:val="24"/>
+          <w:szCs w:val="24"/>
+        </w:rPr>
+        <w:t xml:space="preserve"> and you will use a template called </w:t>
+      </w:r>
+      <w:proofErr w:type="spellStart"/>
+      <w:r>
+        <w:rPr>
+          <w:rFonts w:ascii="Consolas" w:hAnsi="Consolas"/>
+          <w:sz w:val="24"/>
+          <w:szCs w:val="24"/>
+        </w:rPr>
+        <w:t>JdbcTemplate</w:t>
+      </w:r>
+      <w:proofErr w:type="spellEnd"/>
+      <w:r>
+        <w:rPr>
+          <w:rFonts w:ascii="Consolas" w:hAnsi="Consolas"/>
+          <w:sz w:val="24"/>
+          <w:szCs w:val="24"/>
+        </w:rPr>
+        <w:t xml:space="preserve"> that can perform CRUD operations, </w:t>
+      </w:r>
+      <w:proofErr w:type="spellStart"/>
+      <w:r>
+        <w:rPr>
+          <w:rFonts w:ascii="Consolas" w:hAnsi="Consolas"/>
+          <w:sz w:val="24"/>
+          <w:szCs w:val="24"/>
+        </w:rPr>
+        <w:t>JdbcTemplate</w:t>
+      </w:r>
+      <w:proofErr w:type="spellEnd"/>
+      <w:r>
+        <w:rPr>
+          <w:rFonts w:ascii="Consolas" w:hAnsi="Consolas"/>
+          <w:sz w:val="24"/>
+          <w:szCs w:val="24"/>
+        </w:rPr>
+        <w:t xml:space="preserve"> needs </w:t>
+      </w:r>
+      <w:proofErr w:type="spellStart"/>
+      <w:r>
+        <w:rPr>
+          <w:rFonts w:ascii="Consolas" w:hAnsi="Consolas"/>
+          <w:sz w:val="24"/>
+          <w:szCs w:val="24"/>
+        </w:rPr>
+        <w:t>datasource</w:t>
+      </w:r>
+      <w:proofErr w:type="spellEnd"/>
+      <w:r>
+        <w:rPr>
+          <w:rFonts w:ascii="Consolas" w:hAnsi="Consolas"/>
+          <w:sz w:val="24"/>
+          <w:szCs w:val="24"/>
+        </w:rPr>
+        <w:t xml:space="preserve"> information hence </w:t>
+      </w:r>
+      <w:proofErr w:type="spellStart"/>
+      <w:r>
+        <w:rPr>
+          <w:rFonts w:ascii="Consolas" w:hAnsi="Consolas"/>
+          <w:sz w:val="24"/>
+          <w:szCs w:val="24"/>
+        </w:rPr>
+        <w:t>datasource</w:t>
+      </w:r>
+      <w:proofErr w:type="spellEnd"/>
+      <w:r>
+        <w:rPr>
+          <w:rFonts w:ascii="Consolas" w:hAnsi="Consolas"/>
+          <w:sz w:val="24"/>
+          <w:szCs w:val="24"/>
+        </w:rPr>
+        <w:t xml:space="preserve"> information instance is injected to the </w:t>
+      </w:r>
+      <w:proofErr w:type="spellStart"/>
+      <w:r>
+        <w:rPr>
+          <w:rFonts w:ascii="Consolas" w:hAnsi="Consolas"/>
+          <w:sz w:val="24"/>
+          <w:szCs w:val="24"/>
+        </w:rPr>
+        <w:t>JdbcTemplate</w:t>
+      </w:r>
+      <w:proofErr w:type="spellEnd"/>
+    </w:p>
+    <w:p>
+      <w:pPr>
+        <w:rPr>
+          <w:rFonts w:ascii="Consolas" w:hAnsi="Consolas"/>
+          <w:sz w:val="24"/>
+          <w:szCs w:val="24"/>
+        </w:rPr>
+      </w:pPr>
+      <w:r>
+        <w:rPr>
+          <w:rFonts w:ascii="Consolas" w:hAnsi="Consolas"/>
+          <w:sz w:val="24"/>
+          <w:szCs w:val="24"/>
+        </w:rPr>
+        <w:t xml:space="preserve">Spring Framework takes care of establishing connection you only need to configure the </w:t>
+      </w:r>
+      <w:proofErr w:type="spellStart"/>
+      <w:r>
+        <w:rPr>
+          <w:rFonts w:ascii="Consolas" w:hAnsi="Consolas"/>
+          <w:sz w:val="24"/>
+          <w:szCs w:val="24"/>
+        </w:rPr>
+        <w:t>DriverManagerDataSource</w:t>
+      </w:r>
+      <w:proofErr w:type="spellEnd"/>
+      <w:r>
+        <w:rPr>
+          <w:rFonts w:ascii="Consolas" w:hAnsi="Consolas"/>
+          <w:sz w:val="24"/>
+          <w:szCs w:val="24"/>
+        </w:rPr>
+        <w:t xml:space="preserve"> instance which will have information like </w:t>
+      </w:r>
+      <w:proofErr w:type="spellStart"/>
+      <w:r>
+        <w:rPr>
+          <w:rFonts w:ascii="Consolas" w:hAnsi="Consolas"/>
+          <w:sz w:val="24"/>
+          <w:szCs w:val="24"/>
+        </w:rPr>
+        <w:t>url</w:t>
+      </w:r>
+      <w:proofErr w:type="spellEnd"/>
+      <w:r>
+        <w:rPr>
+          <w:rFonts w:ascii="Consolas" w:hAnsi="Consolas"/>
+          <w:sz w:val="24"/>
+          <w:szCs w:val="24"/>
+        </w:rPr>
+        <w:t>, username, password, driver-class</w:t>
       </w:r>
       <w:r>
         <w:rPr>
@@ -5294,8 +6068,18 @@
                 <w:sz w:val="24"/>
                 <w:szCs w:val="24"/>
               </w:rPr>
-              <w:t>You need to create connection, prepared statement, resultset</w:t>
+              <w:t xml:space="preserve">You need to create connection, prepared statement, </w:t>
             </w:r>
+            <w:proofErr w:type="spellStart"/>
+            <w:r>
+              <w:rPr>
+                <w:rFonts w:ascii="Consolas" w:hAnsi="Consolas"/>
+                <w:sz w:val="24"/>
+                <w:szCs w:val="24"/>
+              </w:rPr>
+              <w:t>resultset</w:t>
+            </w:r>
+            <w:proofErr w:type="spellEnd"/>
           </w:p>
         </w:tc>
         <w:tc>
@@ -5362,7 +6146,25 @@
                 <w:sz w:val="24"/>
                 <w:szCs w:val="24"/>
               </w:rPr>
-              <w:t>spring framework handles all the datasource exceptions</w:t>
+              <w:t xml:space="preserve">spring framework handles all the </w:t>
+            </w:r>
+            <w:proofErr w:type="spellStart"/>
+            <w:r>
+              <w:rPr>
+                <w:rFonts w:ascii="Consolas" w:hAnsi="Consolas"/>
+                <w:sz w:val="24"/>
+                <w:szCs w:val="24"/>
+              </w:rPr>
+              <w:t>datasource</w:t>
+            </w:r>
+            <w:proofErr w:type="spellEnd"/>
+            <w:r>
+              <w:rPr>
+                <w:rFonts w:ascii="Consolas" w:hAnsi="Consolas"/>
+                <w:sz w:val="24"/>
+                <w:szCs w:val="24"/>
+              </w:rPr>
+              <w:t xml:space="preserve"> exceptions</w:t>
             </w:r>
           </w:p>
         </w:tc>
@@ -5528,8 +6330,18 @@
           <w:sz w:val="24"/>
           <w:szCs w:val="24"/>
         </w:rPr>
-        <w:t>spring-jdbc</w:t>
-      </w:r>
+        <w:t>spring-</w:t>
+      </w:r>
+      <w:proofErr w:type="spellStart"/>
+      <w:r>
+        <w:rPr>
+          <w:rFonts w:ascii="Consolas" w:hAnsi="Consolas"/>
+          <w:sz w:val="24"/>
+          <w:szCs w:val="24"/>
+        </w:rPr>
+        <w:t>jdbc</w:t>
+      </w:r>
+      <w:proofErr w:type="spellEnd"/>
     </w:p>
     <w:p>
       <w:pPr>
@@ -5544,13 +6356,23 @@
           <w:szCs w:val="24"/>
         </w:rPr>
       </w:pPr>
-      <w:r>
-        <w:rPr>
-          <w:rFonts w:ascii="Consolas" w:hAnsi="Consolas"/>
-          <w:sz w:val="24"/>
-          <w:szCs w:val="24"/>
-        </w:rPr>
-        <w:t>mysql-connector</w:t>
+      <w:proofErr w:type="spellStart"/>
+      <w:r>
+        <w:rPr>
+          <w:rFonts w:ascii="Consolas" w:hAnsi="Consolas"/>
+          <w:sz w:val="24"/>
+          <w:szCs w:val="24"/>
+        </w:rPr>
+        <w:t>mysql</w:t>
+      </w:r>
+      <w:proofErr w:type="spellEnd"/>
+      <w:r>
+        <w:rPr>
+          <w:rFonts w:ascii="Consolas" w:hAnsi="Consolas"/>
+          <w:sz w:val="24"/>
+          <w:szCs w:val="24"/>
+        </w:rPr>
+        <w:t>-connector</w:t>
       </w:r>
     </w:p>
     <w:p>
@@ -5975,8 +6797,18 @@
           <w:sz w:val="24"/>
           <w:szCs w:val="24"/>
         </w:rPr>
-        <w:t>: Single object is returned for every getBean</w:t>
-      </w:r>
+        <w:t xml:space="preserve">: Single object is returned for every </w:t>
+      </w:r>
+      <w:proofErr w:type="spellStart"/>
+      <w:r>
+        <w:rPr>
+          <w:rFonts w:ascii="Consolas" w:hAnsi="Consolas"/>
+          <w:sz w:val="24"/>
+          <w:szCs w:val="24"/>
+        </w:rPr>
+        <w:t>getBean</w:t>
+      </w:r>
+      <w:proofErr w:type="spellEnd"/>
     </w:p>
     <w:p>
       <w:pPr>
@@ -6005,8 +6837,1196 @@
           <w:sz w:val="24"/>
           <w:szCs w:val="24"/>
         </w:rPr>
-        <w:t>: For every getBean() new instances of the bean is returned</w:t>
-      </w:r>
+        <w:t xml:space="preserve">: For every </w:t>
+      </w:r>
+      <w:proofErr w:type="spellStart"/>
+      <w:r>
+        <w:rPr>
+          <w:rFonts w:ascii="Consolas" w:hAnsi="Consolas"/>
+          <w:sz w:val="24"/>
+          <w:szCs w:val="24"/>
+        </w:rPr>
+        <w:t>getBean</w:t>
+      </w:r>
+      <w:proofErr w:type="spellEnd"/>
+      <w:r>
+        <w:rPr>
+          <w:rFonts w:ascii="Consolas" w:hAnsi="Consolas"/>
+          <w:sz w:val="24"/>
+          <w:szCs w:val="24"/>
+        </w:rPr>
+        <w:t>() new instances of the bean is returned</w:t>
+      </w:r>
+    </w:p>
+    <w:p>
+      <w:pPr>
+        <w:rPr>
+          <w:rFonts w:ascii="Consolas" w:hAnsi="Consolas"/>
+          <w:sz w:val="24"/>
+          <w:szCs w:val="24"/>
+        </w:rPr>
+      </w:pPr>
+    </w:p>
+    <w:p>
+      <w:pPr>
+        <w:rPr>
+          <w:rFonts w:ascii="Consolas" w:hAnsi="Consolas"/>
+          <w:sz w:val="24"/>
+          <w:szCs w:val="24"/>
+        </w:rPr>
+      </w:pPr>
+      <w:r>
+        <w:rPr>
+          <w:rFonts w:ascii="Consolas" w:hAnsi="Consolas"/>
+          <w:sz w:val="24"/>
+          <w:szCs w:val="24"/>
+          <w:highlight w:val="yellow"/>
+        </w:rPr>
+        <w:t xml:space="preserve">Implementing Layered architecture for the employee CRUD operation using </w:t>
+      </w:r>
+      <w:proofErr w:type="spellStart"/>
+      <w:r>
+        <w:rPr>
+          <w:rFonts w:ascii="Consolas" w:hAnsi="Consolas"/>
+          <w:sz w:val="24"/>
+          <w:szCs w:val="24"/>
+          <w:highlight w:val="yellow"/>
+        </w:rPr>
+        <w:t>JdbcTemplate</w:t>
+      </w:r>
+      <w:proofErr w:type="spellEnd"/>
+    </w:p>
+    <w:p>
+      <w:pPr>
+        <w:pStyle w:val="ListParagraph"/>
+        <w:numPr>
+          <w:ilvl w:val="0"/>
+          <w:numId w:val="8"/>
+        </w:numPr>
+        <w:rPr>
+          <w:rFonts w:ascii="Consolas" w:hAnsi="Consolas"/>
+          <w:sz w:val="24"/>
+          <w:szCs w:val="24"/>
+        </w:rPr>
+      </w:pPr>
+      <w:r>
+        <w:rPr>
+          <w:rFonts w:ascii="Consolas" w:hAnsi="Consolas"/>
+          <w:sz w:val="24"/>
+          <w:szCs w:val="24"/>
+        </w:rPr>
+        <w:t>Employee.java: java bean</w:t>
+      </w:r>
+    </w:p>
+    <w:p>
+      <w:pPr>
+        <w:pStyle w:val="ListParagraph"/>
+        <w:numPr>
+          <w:ilvl w:val="0"/>
+          <w:numId w:val="8"/>
+        </w:numPr>
+        <w:rPr>
+          <w:rFonts w:ascii="Consolas" w:hAnsi="Consolas"/>
+          <w:sz w:val="24"/>
+          <w:szCs w:val="24"/>
+        </w:rPr>
+      </w:pPr>
+      <w:r>
+        <w:rPr>
+          <w:rFonts w:ascii="Consolas" w:hAnsi="Consolas"/>
+          <w:sz w:val="24"/>
+          <w:szCs w:val="24"/>
+        </w:rPr>
+        <w:t>EmployeeDao.java: interface</w:t>
+      </w:r>
+    </w:p>
+    <w:p>
+      <w:pPr>
+        <w:pStyle w:val="ListParagraph"/>
+        <w:numPr>
+          <w:ilvl w:val="0"/>
+          <w:numId w:val="8"/>
+        </w:numPr>
+        <w:rPr>
+          <w:rFonts w:ascii="Consolas" w:hAnsi="Consolas"/>
+          <w:sz w:val="24"/>
+          <w:szCs w:val="24"/>
+        </w:rPr>
+      </w:pPr>
+      <w:r>
+        <w:rPr>
+          <w:rFonts w:ascii="Consolas" w:hAnsi="Consolas"/>
+          <w:sz w:val="24"/>
+          <w:szCs w:val="24"/>
+        </w:rPr>
+        <w:t>EmployeeDaoImp.java: implementation</w:t>
+      </w:r>
+    </w:p>
+    <w:p>
+      <w:pPr>
+        <w:pStyle w:val="ListParagraph"/>
+        <w:numPr>
+          <w:ilvl w:val="0"/>
+          <w:numId w:val="8"/>
+        </w:numPr>
+        <w:rPr>
+          <w:rFonts w:ascii="Consolas" w:hAnsi="Consolas"/>
+          <w:sz w:val="24"/>
+          <w:szCs w:val="24"/>
+        </w:rPr>
+      </w:pPr>
+      <w:r>
+        <w:rPr>
+          <w:rFonts w:ascii="Consolas" w:hAnsi="Consolas"/>
+          <w:sz w:val="24"/>
+          <w:szCs w:val="24"/>
+        </w:rPr>
+        <w:t>EmployeeService.java: interface</w:t>
+      </w:r>
+    </w:p>
+    <w:p>
+      <w:pPr>
+        <w:pStyle w:val="ListParagraph"/>
+        <w:numPr>
+          <w:ilvl w:val="0"/>
+          <w:numId w:val="8"/>
+        </w:numPr>
+        <w:rPr>
+          <w:rFonts w:ascii="Consolas" w:hAnsi="Consolas"/>
+          <w:sz w:val="24"/>
+          <w:szCs w:val="24"/>
+        </w:rPr>
+      </w:pPr>
+      <w:r>
+        <w:rPr>
+          <w:rFonts w:ascii="Consolas" w:hAnsi="Consolas"/>
+          <w:sz w:val="24"/>
+          <w:szCs w:val="24"/>
+        </w:rPr>
+        <w:lastRenderedPageBreak/>
+        <w:t>EmployeeServiceImpl.java: implementation</w:t>
+      </w:r>
+    </w:p>
+    <w:p>
+      <w:pPr>
+        <w:pStyle w:val="ListParagraph"/>
+        <w:numPr>
+          <w:ilvl w:val="0"/>
+          <w:numId w:val="8"/>
+        </w:numPr>
+        <w:rPr>
+          <w:rFonts w:ascii="Consolas" w:hAnsi="Consolas"/>
+          <w:sz w:val="24"/>
+          <w:szCs w:val="24"/>
+        </w:rPr>
+      </w:pPr>
+      <w:r>
+        <w:rPr>
+          <w:rFonts w:ascii="Consolas" w:hAnsi="Consolas"/>
+          <w:sz w:val="24"/>
+          <w:szCs w:val="24"/>
+        </w:rPr>
+        <w:t>EmployeeViewController.java: user-interface &amp; controller</w:t>
+      </w:r>
+    </w:p>
+    <w:p>
+      <w:pPr>
+        <w:rPr>
+          <w:rFonts w:ascii="Consolas" w:hAnsi="Consolas"/>
+          <w:sz w:val="24"/>
+          <w:szCs w:val="24"/>
+        </w:rPr>
+      </w:pPr>
+      <w:r>
+        <w:rPr>
+          <w:rFonts w:ascii="Consolas" w:hAnsi="Consolas"/>
+          <w:sz w:val="24"/>
+          <w:szCs w:val="24"/>
+          <w:highlight w:val="yellow"/>
+        </w:rPr>
+        <w:t>Employee.java</w:t>
+      </w:r>
+    </w:p>
+    <w:p>
+      <w:pPr>
+        <w:rPr>
+          <w:rFonts w:ascii="Consolas" w:hAnsi="Consolas"/>
+          <w:sz w:val="24"/>
+          <w:szCs w:val="24"/>
+        </w:rPr>
+      </w:pPr>
+      <w:r>
+        <w:rPr>
+          <w:rFonts w:ascii="Consolas" w:hAnsi="Consolas"/>
+          <w:noProof/>
+          <w:sz w:val="24"/>
+          <w:szCs w:val="24"/>
+        </w:rPr>
+        <w:drawing>
+          <wp:inline distT="0" distB="0" distL="0" distR="0" wp14:anchorId="35596580" wp14:editId="732D4ADF">
+            <wp:extent cx="5725160" cy="3458845"/>
+            <wp:effectExtent l="0" t="0" r="8890" b="8255"/>
+            <wp:docPr id="38" name="Picture 38"/>
+            <wp:cNvGraphicFramePr>
+              <a:graphicFrameLocks xmlns:a="http://schemas.openxmlformats.org/drawingml/2006/main" noChangeAspect="1"/>
+            </wp:cNvGraphicFramePr>
+            <a:graphic xmlns:a="http://schemas.openxmlformats.org/drawingml/2006/main">
+              <a:graphicData uri="http://schemas.openxmlformats.org/drawingml/2006/picture">
+                <pic:pic xmlns:pic="http://schemas.openxmlformats.org/drawingml/2006/picture">
+                  <pic:nvPicPr>
+                    <pic:cNvPr id="0" name="Picture 1"/>
+                    <pic:cNvPicPr>
+                      <a:picLocks noChangeAspect="1" noChangeArrowheads="1"/>
+                    </pic:cNvPicPr>
+                  </pic:nvPicPr>
+                  <pic:blipFill>
+                    <a:blip r:embed="rId42">
+                      <a:extLst>
+                        <a:ext uri="{28A0092B-C50C-407E-A947-70E740481C1C}">
+                          <a14:useLocalDpi xmlns:a14="http://schemas.microsoft.com/office/drawing/2010/main" val="0"/>
+                        </a:ext>
+                      </a:extLst>
+                    </a:blip>
+                    <a:srcRect/>
+                    <a:stretch>
+                      <a:fillRect/>
+                    </a:stretch>
+                  </pic:blipFill>
+                  <pic:spPr bwMode="auto">
+                    <a:xfrm>
+                      <a:off x="0" y="0"/>
+                      <a:ext cx="5725160" cy="3458845"/>
+                    </a:xfrm>
+                    <a:prstGeom prst="rect">
+                      <a:avLst/>
+                    </a:prstGeom>
+                    <a:noFill/>
+                    <a:ln>
+                      <a:noFill/>
+                    </a:ln>
+                  </pic:spPr>
+                </pic:pic>
+              </a:graphicData>
+            </a:graphic>
+          </wp:inline>
+        </w:drawing>
+      </w:r>
+    </w:p>
+    <w:p>
+      <w:pPr>
+        <w:rPr>
+          <w:rFonts w:ascii="Consolas" w:hAnsi="Consolas"/>
+          <w:sz w:val="24"/>
+          <w:szCs w:val="24"/>
+        </w:rPr>
+      </w:pPr>
+    </w:p>
+    <w:p>
+      <w:pPr>
+        <w:rPr>
+          <w:rFonts w:ascii="Consolas" w:hAnsi="Consolas"/>
+          <w:sz w:val="24"/>
+          <w:szCs w:val="24"/>
+        </w:rPr>
+      </w:pPr>
+    </w:p>
+    <w:p>
+      <w:pPr>
+        <w:rPr>
+          <w:rFonts w:ascii="Consolas" w:hAnsi="Consolas"/>
+          <w:sz w:val="24"/>
+          <w:szCs w:val="24"/>
+        </w:rPr>
+      </w:pPr>
+      <w:r>
+        <w:rPr>
+          <w:rFonts w:ascii="Consolas" w:hAnsi="Consolas"/>
+          <w:sz w:val="24"/>
+          <w:szCs w:val="24"/>
+          <w:highlight w:val="yellow"/>
+        </w:rPr>
+        <w:t>EmployeeDao.java</w:t>
+      </w:r>
+    </w:p>
+    <w:p>
+      <w:pPr>
+        <w:rPr>
+          <w:rFonts w:ascii="Consolas" w:hAnsi="Consolas"/>
+          <w:sz w:val="24"/>
+          <w:szCs w:val="24"/>
+        </w:rPr>
+      </w:pPr>
+      <w:r>
+        <w:rPr>
+          <w:rFonts w:ascii="Consolas" w:hAnsi="Consolas"/>
+          <w:noProof/>
+          <w:sz w:val="24"/>
+          <w:szCs w:val="24"/>
+        </w:rPr>
+        <w:drawing>
+          <wp:inline distT="0" distB="0" distL="0" distR="0" wp14:anchorId="328DBAF9" wp14:editId="6E404E45">
+            <wp:extent cx="4190365" cy="2496820"/>
+            <wp:effectExtent l="0" t="0" r="635" b="0"/>
+            <wp:docPr id="39" name="Picture 39"/>
+            <wp:cNvGraphicFramePr>
+              <a:graphicFrameLocks xmlns:a="http://schemas.openxmlformats.org/drawingml/2006/main" noChangeAspect="1"/>
+            </wp:cNvGraphicFramePr>
+            <a:graphic xmlns:a="http://schemas.openxmlformats.org/drawingml/2006/main">
+              <a:graphicData uri="http://schemas.openxmlformats.org/drawingml/2006/picture">
+                <pic:pic xmlns:pic="http://schemas.openxmlformats.org/drawingml/2006/picture">
+                  <pic:nvPicPr>
+                    <pic:cNvPr id="0" name="Picture 2"/>
+                    <pic:cNvPicPr>
+                      <a:picLocks noChangeAspect="1" noChangeArrowheads="1"/>
+                    </pic:cNvPicPr>
+                  </pic:nvPicPr>
+                  <pic:blipFill>
+                    <a:blip r:embed="rId43">
+                      <a:extLst>
+                        <a:ext uri="{28A0092B-C50C-407E-A947-70E740481C1C}">
+                          <a14:useLocalDpi xmlns:a14="http://schemas.microsoft.com/office/drawing/2010/main" val="0"/>
+                        </a:ext>
+                      </a:extLst>
+                    </a:blip>
+                    <a:srcRect/>
+                    <a:stretch>
+                      <a:fillRect/>
+                    </a:stretch>
+                  </pic:blipFill>
+                  <pic:spPr bwMode="auto">
+                    <a:xfrm>
+                      <a:off x="0" y="0"/>
+                      <a:ext cx="4190365" cy="2496820"/>
+                    </a:xfrm>
+                    <a:prstGeom prst="rect">
+                      <a:avLst/>
+                    </a:prstGeom>
+                    <a:noFill/>
+                    <a:ln>
+                      <a:noFill/>
+                    </a:ln>
+                  </pic:spPr>
+                </pic:pic>
+              </a:graphicData>
+            </a:graphic>
+          </wp:inline>
+        </w:drawing>
+      </w:r>
+    </w:p>
+    <w:p>
+      <w:pPr>
+        <w:rPr>
+          <w:rFonts w:ascii="Consolas" w:hAnsi="Consolas"/>
+          <w:sz w:val="24"/>
+          <w:szCs w:val="24"/>
+        </w:rPr>
+      </w:pPr>
+      <w:r>
+        <w:rPr>
+          <w:rFonts w:ascii="Consolas" w:hAnsi="Consolas"/>
+          <w:sz w:val="24"/>
+          <w:szCs w:val="24"/>
+          <w:highlight w:val="yellow"/>
+        </w:rPr>
+        <w:t>EmployeeDaoImpl.java</w:t>
+      </w:r>
+    </w:p>
+    <w:p>
+      <w:pPr>
+        <w:rPr>
+          <w:rFonts w:ascii="Consolas" w:hAnsi="Consolas"/>
+          <w:sz w:val="24"/>
+          <w:szCs w:val="24"/>
+        </w:rPr>
+      </w:pPr>
+    </w:p>
+    <w:p>
+      <w:pPr>
+        <w:rPr>
+          <w:rFonts w:ascii="Consolas" w:hAnsi="Consolas"/>
+          <w:sz w:val="24"/>
+          <w:szCs w:val="24"/>
+        </w:rPr>
+      </w:pPr>
+      <w:r>
+        <w:rPr>
+          <w:rFonts w:ascii="Consolas" w:hAnsi="Consolas"/>
+          <w:noProof/>
+          <w:sz w:val="24"/>
+          <w:szCs w:val="24"/>
+        </w:rPr>
+        <w:lastRenderedPageBreak/>
+        <w:drawing>
+          <wp:inline distT="0" distB="0" distL="0" distR="0" wp14:anchorId="785D54B1" wp14:editId="4E44A22D">
+            <wp:extent cx="5731510" cy="2820035"/>
+            <wp:effectExtent l="0" t="0" r="2540" b="0"/>
+            <wp:docPr id="40" name="Picture 40"/>
+            <wp:cNvGraphicFramePr>
+              <a:graphicFrameLocks xmlns:a="http://schemas.openxmlformats.org/drawingml/2006/main" noChangeAspect="1"/>
+            </wp:cNvGraphicFramePr>
+            <a:graphic xmlns:a="http://schemas.openxmlformats.org/drawingml/2006/main">
+              <a:graphicData uri="http://schemas.openxmlformats.org/drawingml/2006/picture">
+                <pic:pic xmlns:pic="http://schemas.openxmlformats.org/drawingml/2006/picture">
+                  <pic:nvPicPr>
+                    <pic:cNvPr id="0" name="Picture 3"/>
+                    <pic:cNvPicPr>
+                      <a:picLocks noChangeAspect="1" noChangeArrowheads="1"/>
+                    </pic:cNvPicPr>
+                  </pic:nvPicPr>
+                  <pic:blipFill>
+                    <a:blip r:embed="rId44">
+                      <a:extLst>
+                        <a:ext uri="{28A0092B-C50C-407E-A947-70E740481C1C}">
+                          <a14:useLocalDpi xmlns:a14="http://schemas.microsoft.com/office/drawing/2010/main" val="0"/>
+                        </a:ext>
+                      </a:extLst>
+                    </a:blip>
+                    <a:srcRect/>
+                    <a:stretch>
+                      <a:fillRect/>
+                    </a:stretch>
+                  </pic:blipFill>
+                  <pic:spPr bwMode="auto">
+                    <a:xfrm>
+                      <a:off x="0" y="0"/>
+                      <a:ext cx="5731510" cy="2820035"/>
+                    </a:xfrm>
+                    <a:prstGeom prst="rect">
+                      <a:avLst/>
+                    </a:prstGeom>
+                    <a:noFill/>
+                    <a:ln>
+                      <a:noFill/>
+                    </a:ln>
+                  </pic:spPr>
+                </pic:pic>
+              </a:graphicData>
+            </a:graphic>
+          </wp:inline>
+        </w:drawing>
+      </w:r>
+    </w:p>
+    <w:p>
+      <w:pPr>
+        <w:rPr>
+          <w:rFonts w:ascii="Consolas" w:hAnsi="Consolas"/>
+          <w:sz w:val="24"/>
+          <w:szCs w:val="24"/>
+        </w:rPr>
+      </w:pPr>
+      <w:r>
+        <w:rPr>
+          <w:rFonts w:ascii="Consolas" w:hAnsi="Consolas"/>
+          <w:sz w:val="24"/>
+          <w:szCs w:val="24"/>
+        </w:rPr>
+        <w:t xml:space="preserve">Note: the query method takes </w:t>
+      </w:r>
+      <w:proofErr w:type="spellStart"/>
+      <w:r>
+        <w:rPr>
+          <w:rFonts w:ascii="Consolas" w:hAnsi="Consolas"/>
+          <w:sz w:val="24"/>
+          <w:szCs w:val="24"/>
+        </w:rPr>
+        <w:t>sql</w:t>
+      </w:r>
+      <w:proofErr w:type="spellEnd"/>
+      <w:r>
+        <w:rPr>
+          <w:rFonts w:ascii="Consolas" w:hAnsi="Consolas"/>
+          <w:sz w:val="24"/>
+          <w:szCs w:val="24"/>
+        </w:rPr>
+        <w:t xml:space="preserve"> query &amp; row mapper, which is a functional interface that is called for each row present in the </w:t>
+      </w:r>
+      <w:proofErr w:type="spellStart"/>
+      <w:r>
+        <w:rPr>
+          <w:rFonts w:ascii="Consolas" w:hAnsi="Consolas"/>
+          <w:sz w:val="24"/>
+          <w:szCs w:val="24"/>
+        </w:rPr>
+        <w:t>resultset</w:t>
+      </w:r>
+      <w:proofErr w:type="spellEnd"/>
+      <w:r>
+        <w:rPr>
+          <w:rFonts w:ascii="Consolas" w:hAnsi="Consolas"/>
+          <w:sz w:val="24"/>
+          <w:szCs w:val="24"/>
+        </w:rPr>
+        <w:t xml:space="preserve">. </w:t>
+      </w:r>
+      <w:r>
+        <w:rPr>
+          <w:rFonts w:ascii="Consolas" w:hAnsi="Consolas"/>
+          <w:sz w:val="24"/>
+          <w:szCs w:val="24"/>
+        </w:rPr>
+        <w:t xml:space="preserve">The </w:t>
+      </w:r>
+      <w:r>
+        <w:rPr>
+          <w:rFonts w:ascii="Consolas" w:hAnsi="Consolas"/>
+          <w:sz w:val="24"/>
+          <w:szCs w:val="24"/>
+        </w:rPr>
+        <w:t>query method returns List of object you are returning</w:t>
+      </w:r>
+    </w:p>
+    <w:p>
+      <w:pPr>
+        <w:rPr>
+          <w:rFonts w:ascii="Consolas" w:hAnsi="Consolas"/>
+          <w:sz w:val="24"/>
+          <w:szCs w:val="24"/>
+        </w:rPr>
+      </w:pPr>
+    </w:p>
+    <w:p>
+      <w:pPr>
+        <w:rPr>
+          <w:rFonts w:ascii="Consolas" w:hAnsi="Consolas"/>
+          <w:sz w:val="24"/>
+          <w:szCs w:val="24"/>
+        </w:rPr>
+      </w:pPr>
+      <w:r>
+        <w:rPr>
+          <w:rFonts w:ascii="Consolas" w:hAnsi="Consolas"/>
+          <w:sz w:val="24"/>
+          <w:szCs w:val="24"/>
+          <w:highlight w:val="yellow"/>
+        </w:rPr>
+        <w:t>EmployeeService.java</w:t>
+      </w:r>
+    </w:p>
+    <w:p>
+      <w:pPr>
+        <w:rPr>
+          <w:rFonts w:ascii="Consolas" w:hAnsi="Consolas"/>
+          <w:sz w:val="24"/>
+          <w:szCs w:val="24"/>
+        </w:rPr>
+      </w:pPr>
+      <w:r>
+        <w:rPr>
+          <w:rFonts w:ascii="Consolas" w:hAnsi="Consolas"/>
+          <w:noProof/>
+          <w:sz w:val="24"/>
+          <w:szCs w:val="24"/>
+        </w:rPr>
+        <w:drawing>
+          <wp:inline distT="0" distB="0" distL="0" distR="0" wp14:anchorId="0895D85B" wp14:editId="2046BF44">
+            <wp:extent cx="5303520" cy="3291840"/>
+            <wp:effectExtent l="0" t="0" r="0" b="3810"/>
+            <wp:docPr id="41" name="Picture 41"/>
+            <wp:cNvGraphicFramePr>
+              <a:graphicFrameLocks xmlns:a="http://schemas.openxmlformats.org/drawingml/2006/main" noChangeAspect="1"/>
+            </wp:cNvGraphicFramePr>
+            <a:graphic xmlns:a="http://schemas.openxmlformats.org/drawingml/2006/main">
+              <a:graphicData uri="http://schemas.openxmlformats.org/drawingml/2006/picture">
+                <pic:pic xmlns:pic="http://schemas.openxmlformats.org/drawingml/2006/picture">
+                  <pic:nvPicPr>
+                    <pic:cNvPr id="0" name="Picture 4"/>
+                    <pic:cNvPicPr>
+                      <a:picLocks noChangeAspect="1" noChangeArrowheads="1"/>
+                    </pic:cNvPicPr>
+                  </pic:nvPicPr>
+                  <pic:blipFill>
+                    <a:blip r:embed="rId45">
+                      <a:extLst>
+                        <a:ext uri="{28A0092B-C50C-407E-A947-70E740481C1C}">
+                          <a14:useLocalDpi xmlns:a14="http://schemas.microsoft.com/office/drawing/2010/main" val="0"/>
+                        </a:ext>
+                      </a:extLst>
+                    </a:blip>
+                    <a:srcRect/>
+                    <a:stretch>
+                      <a:fillRect/>
+                    </a:stretch>
+                  </pic:blipFill>
+                  <pic:spPr bwMode="auto">
+                    <a:xfrm>
+                      <a:off x="0" y="0"/>
+                      <a:ext cx="5303520" cy="3291840"/>
+                    </a:xfrm>
+                    <a:prstGeom prst="rect">
+                      <a:avLst/>
+                    </a:prstGeom>
+                    <a:noFill/>
+                    <a:ln>
+                      <a:noFill/>
+                    </a:ln>
+                  </pic:spPr>
+                </pic:pic>
+              </a:graphicData>
+            </a:graphic>
+          </wp:inline>
+        </w:drawing>
+      </w:r>
+    </w:p>
+    <w:p>
+      <w:pPr>
+        <w:rPr>
+          <w:rFonts w:ascii="Consolas" w:hAnsi="Consolas"/>
+          <w:sz w:val="24"/>
+          <w:szCs w:val="24"/>
+        </w:rPr>
+      </w:pPr>
+      <w:r>
+        <w:rPr>
+          <w:rFonts w:ascii="Consolas" w:hAnsi="Consolas"/>
+          <w:sz w:val="24"/>
+          <w:szCs w:val="24"/>
+          <w:highlight w:val="yellow"/>
+        </w:rPr>
+        <w:t>EmployeeServiceImpl.java</w:t>
+      </w:r>
+    </w:p>
+    <w:p>
+      <w:pPr>
+        <w:rPr>
+          <w:rFonts w:ascii="Consolas" w:hAnsi="Consolas"/>
+          <w:sz w:val="24"/>
+          <w:szCs w:val="24"/>
+        </w:rPr>
+      </w:pPr>
+      <w:r>
+        <w:rPr>
+          <w:rFonts w:ascii="Consolas" w:hAnsi="Consolas"/>
+          <w:noProof/>
+          <w:sz w:val="24"/>
+          <w:szCs w:val="24"/>
+        </w:rPr>
+        <w:lastRenderedPageBreak/>
+        <w:drawing>
+          <wp:inline distT="0" distB="0" distL="0" distR="0" wp14:anchorId="2D654E20" wp14:editId="554A2670">
+            <wp:extent cx="5725160" cy="3347720"/>
+            <wp:effectExtent l="0" t="0" r="8890" b="5080"/>
+            <wp:docPr id="42" name="Picture 42"/>
+            <wp:cNvGraphicFramePr>
+              <a:graphicFrameLocks xmlns:a="http://schemas.openxmlformats.org/drawingml/2006/main" noChangeAspect="1"/>
+            </wp:cNvGraphicFramePr>
+            <a:graphic xmlns:a="http://schemas.openxmlformats.org/drawingml/2006/main">
+              <a:graphicData uri="http://schemas.openxmlformats.org/drawingml/2006/picture">
+                <pic:pic xmlns:pic="http://schemas.openxmlformats.org/drawingml/2006/picture">
+                  <pic:nvPicPr>
+                    <pic:cNvPr id="0" name="Picture 5"/>
+                    <pic:cNvPicPr>
+                      <a:picLocks noChangeAspect="1" noChangeArrowheads="1"/>
+                    </pic:cNvPicPr>
+                  </pic:nvPicPr>
+                  <pic:blipFill>
+                    <a:blip r:embed="rId46">
+                      <a:extLst>
+                        <a:ext uri="{28A0092B-C50C-407E-A947-70E740481C1C}">
+                          <a14:useLocalDpi xmlns:a14="http://schemas.microsoft.com/office/drawing/2010/main" val="0"/>
+                        </a:ext>
+                      </a:extLst>
+                    </a:blip>
+                    <a:srcRect/>
+                    <a:stretch>
+                      <a:fillRect/>
+                    </a:stretch>
+                  </pic:blipFill>
+                  <pic:spPr bwMode="auto">
+                    <a:xfrm>
+                      <a:off x="0" y="0"/>
+                      <a:ext cx="5725160" cy="3347720"/>
+                    </a:xfrm>
+                    <a:prstGeom prst="rect">
+                      <a:avLst/>
+                    </a:prstGeom>
+                    <a:noFill/>
+                    <a:ln>
+                      <a:noFill/>
+                    </a:ln>
+                  </pic:spPr>
+                </pic:pic>
+              </a:graphicData>
+            </a:graphic>
+          </wp:inline>
+        </w:drawing>
+      </w:r>
+      <w:r>
+        <w:rPr>
+          <w:rFonts w:ascii="Consolas" w:hAnsi="Consolas"/>
+          <w:noProof/>
+          <w:sz w:val="24"/>
+          <w:szCs w:val="24"/>
+        </w:rPr>
+        <w:drawing>
+          <wp:inline distT="0" distB="0" distL="0" distR="0" wp14:anchorId="7AA64A81" wp14:editId="26614947">
+            <wp:extent cx="5731510" cy="810895"/>
+            <wp:effectExtent l="0" t="0" r="2540" b="8255"/>
+            <wp:docPr id="43" name="Picture 43"/>
+            <wp:cNvGraphicFramePr>
+              <a:graphicFrameLocks xmlns:a="http://schemas.openxmlformats.org/drawingml/2006/main" noChangeAspect="1"/>
+            </wp:cNvGraphicFramePr>
+            <a:graphic xmlns:a="http://schemas.openxmlformats.org/drawingml/2006/main">
+              <a:graphicData uri="http://schemas.openxmlformats.org/drawingml/2006/picture">
+                <pic:pic xmlns:pic="http://schemas.openxmlformats.org/drawingml/2006/picture">
+                  <pic:nvPicPr>
+                    <pic:cNvPr id="0" name="Picture 6"/>
+                    <pic:cNvPicPr>
+                      <a:picLocks noChangeAspect="1" noChangeArrowheads="1"/>
+                    </pic:cNvPicPr>
+                  </pic:nvPicPr>
+                  <pic:blipFill>
+                    <a:blip r:embed="rId47">
+                      <a:extLst>
+                        <a:ext uri="{28A0092B-C50C-407E-A947-70E740481C1C}">
+                          <a14:useLocalDpi xmlns:a14="http://schemas.microsoft.com/office/drawing/2010/main" val="0"/>
+                        </a:ext>
+                      </a:extLst>
+                    </a:blip>
+                    <a:srcRect/>
+                    <a:stretch>
+                      <a:fillRect/>
+                    </a:stretch>
+                  </pic:blipFill>
+                  <pic:spPr bwMode="auto">
+                    <a:xfrm>
+                      <a:off x="0" y="0"/>
+                      <a:ext cx="5731510" cy="810895"/>
+                    </a:xfrm>
+                    <a:prstGeom prst="rect">
+                      <a:avLst/>
+                    </a:prstGeom>
+                    <a:noFill/>
+                    <a:ln>
+                      <a:noFill/>
+                    </a:ln>
+                  </pic:spPr>
+                </pic:pic>
+              </a:graphicData>
+            </a:graphic>
+          </wp:inline>
+        </w:drawing>
+      </w:r>
+    </w:p>
+    <w:p>
+      <w:pPr>
+        <w:rPr>
+          <w:rFonts w:ascii="Consolas" w:hAnsi="Consolas"/>
+          <w:sz w:val="24"/>
+          <w:szCs w:val="24"/>
+        </w:rPr>
+      </w:pPr>
+    </w:p>
+    <w:p>
+      <w:pPr>
+        <w:rPr>
+          <w:rFonts w:ascii="Consolas" w:hAnsi="Consolas"/>
+          <w:sz w:val="24"/>
+          <w:szCs w:val="24"/>
+        </w:rPr>
+      </w:pPr>
+      <w:r>
+        <w:rPr>
+          <w:rFonts w:ascii="Consolas" w:hAnsi="Consolas"/>
+          <w:sz w:val="24"/>
+          <w:szCs w:val="24"/>
+          <w:highlight w:val="yellow"/>
+        </w:rPr>
+        <w:t>ViewController.java</w:t>
+      </w:r>
+    </w:p>
+    <w:p>
+      <w:pPr>
+        <w:rPr>
+          <w:rFonts w:ascii="Consolas" w:hAnsi="Consolas"/>
+          <w:sz w:val="24"/>
+          <w:szCs w:val="24"/>
+        </w:rPr>
+      </w:pPr>
+      <w:r>
+        <w:rPr>
+          <w:rFonts w:ascii="Consolas" w:hAnsi="Consolas"/>
+          <w:noProof/>
+          <w:sz w:val="24"/>
+          <w:szCs w:val="24"/>
+        </w:rPr>
+        <w:drawing>
+          <wp:inline distT="0" distB="0" distL="0" distR="0" wp14:anchorId="44275AC8" wp14:editId="0A02B98B">
+            <wp:extent cx="5731510" cy="2830195"/>
+            <wp:effectExtent l="0" t="0" r="2540" b="8255"/>
+            <wp:docPr id="44" name="Picture 44"/>
+            <wp:cNvGraphicFramePr>
+              <a:graphicFrameLocks xmlns:a="http://schemas.openxmlformats.org/drawingml/2006/main" noChangeAspect="1"/>
+            </wp:cNvGraphicFramePr>
+            <a:graphic xmlns:a="http://schemas.openxmlformats.org/drawingml/2006/main">
+              <a:graphicData uri="http://schemas.openxmlformats.org/drawingml/2006/picture">
+                <pic:pic xmlns:pic="http://schemas.openxmlformats.org/drawingml/2006/picture">
+                  <pic:nvPicPr>
+                    <pic:cNvPr id="0" name="Picture 7"/>
+                    <pic:cNvPicPr>
+                      <a:picLocks noChangeAspect="1" noChangeArrowheads="1"/>
+                    </pic:cNvPicPr>
+                  </pic:nvPicPr>
+                  <pic:blipFill>
+                    <a:blip r:embed="rId48">
+                      <a:extLst>
+                        <a:ext uri="{28A0092B-C50C-407E-A947-70E740481C1C}">
+                          <a14:useLocalDpi xmlns:a14="http://schemas.microsoft.com/office/drawing/2010/main" val="0"/>
+                        </a:ext>
+                      </a:extLst>
+                    </a:blip>
+                    <a:srcRect/>
+                    <a:stretch>
+                      <a:fillRect/>
+                    </a:stretch>
+                  </pic:blipFill>
+                  <pic:spPr bwMode="auto">
+                    <a:xfrm>
+                      <a:off x="0" y="0"/>
+                      <a:ext cx="5731510" cy="2830195"/>
+                    </a:xfrm>
+                    <a:prstGeom prst="rect">
+                      <a:avLst/>
+                    </a:prstGeom>
+                    <a:noFill/>
+                    <a:ln>
+                      <a:noFill/>
+                    </a:ln>
+                  </pic:spPr>
+                </pic:pic>
+              </a:graphicData>
+            </a:graphic>
+          </wp:inline>
+        </w:drawing>
+      </w:r>
+    </w:p>
+    <w:p>
+      <w:pPr>
+        <w:rPr>
+          <w:rFonts w:ascii="Consolas" w:hAnsi="Consolas"/>
+          <w:sz w:val="24"/>
+          <w:szCs w:val="24"/>
+        </w:rPr>
+      </w:pPr>
+      <w:r>
+        <w:rPr>
+          <w:rFonts w:ascii="Consolas" w:hAnsi="Consolas"/>
+          <w:noProof/>
+          <w:sz w:val="24"/>
+          <w:szCs w:val="24"/>
+        </w:rPr>
+        <w:lastRenderedPageBreak/>
+        <w:drawing>
+          <wp:inline distT="0" distB="0" distL="0" distR="0" wp14:anchorId="549EC29D" wp14:editId="7AC2BE22">
+            <wp:extent cx="5731510" cy="2456180"/>
+            <wp:effectExtent l="0" t="0" r="2540" b="1270"/>
+            <wp:docPr id="45" name="Picture 45"/>
+            <wp:cNvGraphicFramePr>
+              <a:graphicFrameLocks xmlns:a="http://schemas.openxmlformats.org/drawingml/2006/main" noChangeAspect="1"/>
+            </wp:cNvGraphicFramePr>
+            <a:graphic xmlns:a="http://schemas.openxmlformats.org/drawingml/2006/main">
+              <a:graphicData uri="http://schemas.openxmlformats.org/drawingml/2006/picture">
+                <pic:pic xmlns:pic="http://schemas.openxmlformats.org/drawingml/2006/picture">
+                  <pic:nvPicPr>
+                    <pic:cNvPr id="0" name="Picture 8"/>
+                    <pic:cNvPicPr>
+                      <a:picLocks noChangeAspect="1" noChangeArrowheads="1"/>
+                    </pic:cNvPicPr>
+                  </pic:nvPicPr>
+                  <pic:blipFill>
+                    <a:blip r:embed="rId49">
+                      <a:extLst>
+                        <a:ext uri="{28A0092B-C50C-407E-A947-70E740481C1C}">
+                          <a14:useLocalDpi xmlns:a14="http://schemas.microsoft.com/office/drawing/2010/main" val="0"/>
+                        </a:ext>
+                      </a:extLst>
+                    </a:blip>
+                    <a:srcRect/>
+                    <a:stretch>
+                      <a:fillRect/>
+                    </a:stretch>
+                  </pic:blipFill>
+                  <pic:spPr bwMode="auto">
+                    <a:xfrm>
+                      <a:off x="0" y="0"/>
+                      <a:ext cx="5731510" cy="2456180"/>
+                    </a:xfrm>
+                    <a:prstGeom prst="rect">
+                      <a:avLst/>
+                    </a:prstGeom>
+                    <a:noFill/>
+                    <a:ln>
+                      <a:noFill/>
+                    </a:ln>
+                  </pic:spPr>
+                </pic:pic>
+              </a:graphicData>
+            </a:graphic>
+          </wp:inline>
+        </w:drawing>
+      </w:r>
+    </w:p>
+    <w:p>
+      <w:pPr>
+        <w:rPr>
+          <w:rFonts w:ascii="Consolas" w:hAnsi="Consolas"/>
+          <w:sz w:val="24"/>
+          <w:szCs w:val="24"/>
+        </w:rPr>
+      </w:pPr>
+    </w:p>
+    <w:p>
+      <w:pPr>
+        <w:rPr>
+          <w:rFonts w:ascii="Consolas" w:hAnsi="Consolas"/>
+          <w:sz w:val="24"/>
+          <w:szCs w:val="24"/>
+        </w:rPr>
+      </w:pPr>
+      <w:r>
+        <w:rPr>
+          <w:rFonts w:ascii="Consolas" w:hAnsi="Consolas"/>
+          <w:sz w:val="24"/>
+          <w:szCs w:val="24"/>
+          <w:highlight w:val="yellow"/>
+        </w:rPr>
+        <w:t>Exercise:</w:t>
+      </w:r>
+    </w:p>
+    <w:p>
+      <w:pPr>
+        <w:rPr>
+          <w:rFonts w:ascii="Consolas" w:hAnsi="Consolas"/>
+          <w:sz w:val="24"/>
+          <w:szCs w:val="24"/>
+        </w:rPr>
+      </w:pPr>
+      <w:r>
+        <w:rPr>
+          <w:rFonts w:ascii="Consolas" w:hAnsi="Consolas"/>
+          <w:sz w:val="24"/>
+          <w:szCs w:val="24"/>
+        </w:rPr>
+        <w:t xml:space="preserve">Add few methods in </w:t>
+      </w:r>
+      <w:proofErr w:type="spellStart"/>
+      <w:r>
+        <w:rPr>
+          <w:rFonts w:ascii="Consolas" w:hAnsi="Consolas"/>
+          <w:sz w:val="24"/>
+          <w:szCs w:val="24"/>
+        </w:rPr>
+        <w:t>dao</w:t>
+      </w:r>
+      <w:proofErr w:type="spellEnd"/>
+      <w:r>
+        <w:rPr>
+          <w:rFonts w:ascii="Consolas" w:hAnsi="Consolas"/>
+          <w:sz w:val="24"/>
+          <w:szCs w:val="24"/>
+        </w:rPr>
+        <w:t xml:space="preserve"> &amp; service to perform other operations like</w:t>
+      </w:r>
+    </w:p>
+    <w:p>
+      <w:pPr>
+        <w:pStyle w:val="ListParagraph"/>
+        <w:numPr>
+          <w:ilvl w:val="0"/>
+          <w:numId w:val="3"/>
+        </w:numPr>
+        <w:rPr>
+          <w:rFonts w:ascii="Consolas" w:hAnsi="Consolas"/>
+          <w:sz w:val="24"/>
+          <w:szCs w:val="24"/>
+        </w:rPr>
+      </w:pPr>
+      <w:r>
+        <w:rPr>
+          <w:rFonts w:ascii="Consolas" w:hAnsi="Consolas"/>
+          <w:sz w:val="24"/>
+          <w:szCs w:val="24"/>
+        </w:rPr>
+        <w:t>find employee by id</w:t>
+      </w:r>
+    </w:p>
+    <w:p>
+      <w:pPr>
+        <w:pStyle w:val="ListParagraph"/>
+        <w:numPr>
+          <w:ilvl w:val="0"/>
+          <w:numId w:val="3"/>
+        </w:numPr>
+        <w:rPr>
+          <w:rFonts w:ascii="Consolas" w:hAnsi="Consolas"/>
+          <w:sz w:val="24"/>
+          <w:szCs w:val="24"/>
+        </w:rPr>
+      </w:pPr>
+      <w:r>
+        <w:rPr>
+          <w:rFonts w:ascii="Consolas" w:hAnsi="Consolas"/>
+          <w:sz w:val="24"/>
+          <w:szCs w:val="24"/>
+        </w:rPr>
+        <w:t>update salary by id</w:t>
+      </w:r>
+    </w:p>
+    <w:p>
+      <w:pPr>
+        <w:pStyle w:val="ListParagraph"/>
+        <w:numPr>
+          <w:ilvl w:val="0"/>
+          <w:numId w:val="3"/>
+        </w:numPr>
+        <w:rPr>
+          <w:rFonts w:ascii="Consolas" w:hAnsi="Consolas"/>
+          <w:sz w:val="24"/>
+          <w:szCs w:val="24"/>
+        </w:rPr>
+      </w:pPr>
+      <w:r>
+        <w:rPr>
+          <w:rFonts w:ascii="Consolas" w:hAnsi="Consolas"/>
+          <w:sz w:val="24"/>
+          <w:szCs w:val="24"/>
+        </w:rPr>
+        <w:t>delete employee by id</w:t>
+      </w:r>
+    </w:p>
+    <w:p>
+      <w:pPr>
+        <w:rPr>
+          <w:rFonts w:ascii="Consolas" w:hAnsi="Consolas"/>
+          <w:sz w:val="24"/>
+          <w:szCs w:val="24"/>
+        </w:rPr>
+      </w:pPr>
+    </w:p>
+    <w:p>
+      <w:pPr>
+        <w:rPr>
+          <w:rFonts w:ascii="Consolas" w:hAnsi="Consolas"/>
+          <w:sz w:val="24"/>
+          <w:szCs w:val="24"/>
+        </w:rPr>
+      </w:pPr>
+    </w:p>
+    <w:p>
+      <w:pPr>
+        <w:rPr>
+          <w:rFonts w:ascii="Consolas" w:hAnsi="Consolas"/>
+          <w:sz w:val="24"/>
+          <w:szCs w:val="24"/>
+        </w:rPr>
+      </w:pPr>
+    </w:p>
+    <w:p>
+      <w:pPr>
+        <w:rPr>
+          <w:rFonts w:ascii="Consolas" w:hAnsi="Consolas"/>
+          <w:sz w:val="24"/>
+          <w:szCs w:val="24"/>
+        </w:rPr>
+      </w:pPr>
+    </w:p>
+    <w:p>
+      <w:pPr>
+        <w:rPr>
+          <w:rFonts w:ascii="Consolas" w:hAnsi="Consolas"/>
+          <w:sz w:val="24"/>
+          <w:szCs w:val="24"/>
+        </w:rPr>
+      </w:pPr>
+    </w:p>
+    <w:p>
+      <w:pPr>
+        <w:rPr>
+          <w:rFonts w:ascii="Consolas" w:hAnsi="Consolas"/>
+          <w:sz w:val="24"/>
+          <w:szCs w:val="24"/>
+        </w:rPr>
+      </w:pPr>
+    </w:p>
+    <w:p>
+      <w:pPr>
+        <w:rPr>
+          <w:rFonts w:ascii="Consolas" w:hAnsi="Consolas"/>
+          <w:sz w:val="24"/>
+          <w:szCs w:val="24"/>
+        </w:rPr>
+      </w:pPr>
+    </w:p>
+    <w:p>
+      <w:pPr>
+        <w:rPr>
+          <w:rFonts w:ascii="Consolas" w:hAnsi="Consolas"/>
+          <w:sz w:val="24"/>
+          <w:szCs w:val="24"/>
+        </w:rPr>
+      </w:pPr>
+    </w:p>
+    <w:p>
+      <w:pPr>
+        <w:rPr>
+          <w:rFonts w:ascii="Consolas" w:hAnsi="Consolas"/>
+          <w:sz w:val="24"/>
+          <w:szCs w:val="24"/>
+        </w:rPr>
+      </w:pPr>
+    </w:p>
+    <w:p>
+      <w:pPr>
+        <w:rPr>
+          <w:rFonts w:ascii="Consolas" w:hAnsi="Consolas"/>
+          <w:sz w:val="24"/>
+          <w:szCs w:val="24"/>
+        </w:rPr>
+      </w:pPr>
+    </w:p>
+    <w:p>
+      <w:pPr>
+        <w:rPr>
+          <w:rFonts w:ascii="Consolas" w:hAnsi="Consolas"/>
+          <w:sz w:val="24"/>
+          <w:szCs w:val="24"/>
+        </w:rPr>
+      </w:pPr>
+    </w:p>
+    <w:p>
+      <w:pPr>
+        <w:rPr>
+          <w:rFonts w:ascii="Consolas" w:hAnsi="Consolas"/>
+          <w:sz w:val="24"/>
+          <w:szCs w:val="24"/>
+        </w:rPr>
+      </w:pPr>
+    </w:p>
+    <w:p>
+      <w:pPr>
+        <w:rPr>
+          <w:rFonts w:ascii="Consolas" w:hAnsi="Consolas"/>
+          <w:sz w:val="24"/>
+          <w:szCs w:val="24"/>
+        </w:rPr>
+      </w:pPr>
+    </w:p>
+    <w:p>
+      <w:pPr>
+        <w:rPr>
+          <w:rFonts w:ascii="Consolas" w:hAnsi="Consolas"/>
+          <w:sz w:val="24"/>
+          <w:szCs w:val="24"/>
+        </w:rPr>
+      </w:pPr>
+    </w:p>
+    <w:p>
+      <w:pPr>
+        <w:rPr>
+          <w:rFonts w:ascii="Consolas" w:hAnsi="Consolas"/>
+          <w:sz w:val="24"/>
+          <w:szCs w:val="24"/>
+        </w:rPr>
+      </w:pPr>
     </w:p>
     <w:sectPr>
       <w:pgSz w:w="11906" w:h="16838"/>
@@ -6582,6 +8602,95 @@
     <w:nsid w:val="63993929"/>
     <w:multiLevelType w:val="hybridMultilevel"/>
     <w:tmpl w:val="19BE11CC"/>
+    <w:lvl w:ilvl="0" w:tplc="4009000F">
+      <w:start w:val="1"/>
+      <w:numFmt w:val="decimal"/>
+      <w:lvlText w:val="%1."/>
+      <w:lvlJc w:val="left"/>
+      <w:pPr>
+        <w:ind w:left="720" w:hanging="360"/>
+      </w:pPr>
+      <w:rPr>
+        <w:rFonts w:hint="default"/>
+      </w:rPr>
+    </w:lvl>
+    <w:lvl w:ilvl="1" w:tplc="40090019" w:tentative="1">
+      <w:start w:val="1"/>
+      <w:numFmt w:val="lowerLetter"/>
+      <w:lvlText w:val="%2."/>
+      <w:lvlJc w:val="left"/>
+      <w:pPr>
+        <w:ind w:left="1440" w:hanging="360"/>
+      </w:pPr>
+    </w:lvl>
+    <w:lvl w:ilvl="2" w:tplc="4009001B" w:tentative="1">
+      <w:start w:val="1"/>
+      <w:numFmt w:val="lowerRoman"/>
+      <w:lvlText w:val="%3."/>
+      <w:lvlJc w:val="right"/>
+      <w:pPr>
+        <w:ind w:left="2160" w:hanging="180"/>
+      </w:pPr>
+    </w:lvl>
+    <w:lvl w:ilvl="3" w:tplc="4009000F" w:tentative="1">
+      <w:start w:val="1"/>
+      <w:numFmt w:val="decimal"/>
+      <w:lvlText w:val="%4."/>
+      <w:lvlJc w:val="left"/>
+      <w:pPr>
+        <w:ind w:left="2880" w:hanging="360"/>
+      </w:pPr>
+    </w:lvl>
+    <w:lvl w:ilvl="4" w:tplc="40090019" w:tentative="1">
+      <w:start w:val="1"/>
+      <w:numFmt w:val="lowerLetter"/>
+      <w:lvlText w:val="%5."/>
+      <w:lvlJc w:val="left"/>
+      <w:pPr>
+        <w:ind w:left="3600" w:hanging="360"/>
+      </w:pPr>
+    </w:lvl>
+    <w:lvl w:ilvl="5" w:tplc="4009001B" w:tentative="1">
+      <w:start w:val="1"/>
+      <w:numFmt w:val="lowerRoman"/>
+      <w:lvlText w:val="%6."/>
+      <w:lvlJc w:val="right"/>
+      <w:pPr>
+        <w:ind w:left="4320" w:hanging="180"/>
+      </w:pPr>
+    </w:lvl>
+    <w:lvl w:ilvl="6" w:tplc="4009000F" w:tentative="1">
+      <w:start w:val="1"/>
+      <w:numFmt w:val="decimal"/>
+      <w:lvlText w:val="%7."/>
+      <w:lvlJc w:val="left"/>
+      <w:pPr>
+        <w:ind w:left="5040" w:hanging="360"/>
+      </w:pPr>
+    </w:lvl>
+    <w:lvl w:ilvl="7" w:tplc="40090019" w:tentative="1">
+      <w:start w:val="1"/>
+      <w:numFmt w:val="lowerLetter"/>
+      <w:lvlText w:val="%8."/>
+      <w:lvlJc w:val="left"/>
+      <w:pPr>
+        <w:ind w:left="5760" w:hanging="360"/>
+      </w:pPr>
+    </w:lvl>
+    <w:lvl w:ilvl="8" w:tplc="4009001B" w:tentative="1">
+      <w:start w:val="1"/>
+      <w:numFmt w:val="lowerRoman"/>
+      <w:lvlText w:val="%9."/>
+      <w:lvlJc w:val="right"/>
+      <w:pPr>
+        <w:ind w:left="6480" w:hanging="180"/>
+      </w:pPr>
+    </w:lvl>
+  </w:abstractNum>
+  <w:abstractNum w:abstractNumId="7" w15:restartNumberingAfterBreak="0">
+    <w:nsid w:val="66B32BBA"/>
+    <w:multiLevelType w:val="hybridMultilevel"/>
+    <w:tmpl w:val="B178F51E"/>
     <w:lvl w:ilvl="0" w:tplc="4009000F">
       <w:start w:val="1"/>
       <w:numFmt w:val="decimal"/>
@@ -6687,6 +8796,9 @@
   </w:num>
   <w:num w:numId="7">
     <w:abstractNumId w:val="3"/>
+  </w:num>
+  <w:num w:numId="8">
+    <w:abstractNumId w:val="7"/>
   </w:num>
 </w:numbering>
 </file>

</xml_diff>